<commit_message>
Complete report to lab1
</commit_message>
<xml_diff>
--- a/6semestr/IAD/28.04.2020_ЛР1_Черняев_ИС-17-2.docx
+++ b/6semestr/IAD/28.04.2020_ЛР1_Черняев_ИС-17-2.docx
@@ -1,13 +1,450 @@
 
 <file path=word/document.xml><?xml version="1.0" encoding="utf-8"?>
-<w:document xmlns:ve="http://schemas.openxmlformats.org/markup-compatibility/2006" xmlns:o="urn:schemas-microsoft-com:office:office" xmlns:r="http://schemas.openxmlformats.org/officeDocument/2006/relationships" xmlns:m="http://schemas.openxmlformats.org/officeDocument/2006/math" xmlns:v="urn:schemas-microsoft-com:vml" xmlns:wp="http://schemas.openxmlformats.org/drawingml/2006/wordprocessingDrawing" xmlns:w10="urn:schemas-microsoft-com:office:word" xmlns:w="http://schemas.openxmlformats.org/wordprocessingml/2006/main" xmlns:wne="http://schemas.microsoft.com/office/word/2006/wordml">
+<w:document xmlns:wpc="http://schemas.microsoft.com/office/word/2010/wordprocessingCanvas" xmlns:mc="http://schemas.openxmlformats.org/markup-compatibility/2006" xmlns:o="urn:schemas-microsoft-com:office:office" xmlns:r="http://schemas.openxmlformats.org/officeDocument/2006/relationships" xmlns:m="http://schemas.openxmlformats.org/officeDocument/2006/math" xmlns:v="urn:schemas-microsoft-com:vml" xmlns:wp14="http://schemas.microsoft.com/office/word/2010/wordprocessingDrawing" xmlns:wp="http://schemas.openxmlformats.org/drawingml/2006/wordprocessingDrawing" xmlns:w10="urn:schemas-microsoft-com:office:word" xmlns:w="http://schemas.openxmlformats.org/wordprocessingml/2006/main" xmlns:w14="http://schemas.microsoft.com/office/word/2010/wordml" xmlns:w15="http://schemas.microsoft.com/office/word/2012/wordml" xmlns:wpg="http://schemas.microsoft.com/office/word/2010/wordprocessingGroup" xmlns:wpi="http://schemas.microsoft.com/office/word/2010/wordprocessingInk" xmlns:wne="http://schemas.microsoft.com/office/word/2006/wordml" xmlns:wps="http://schemas.microsoft.com/office/word/2010/wordprocessingShape" mc:Ignorable="w14 w15 wp14">
   <w:body>
+    <w:p>
+      <w:pPr>
+        <w:jc w:val="center"/>
+        <w:rPr>
+          <w:rFonts w:ascii="Times New Roman" w:hAnsi="Times New Roman" w:cs="Times New Roman"/>
+          <w:sz w:val="28"/>
+          <w:szCs w:val="28"/>
+        </w:rPr>
+      </w:pPr>
+      <w:r>
+        <w:rPr>
+          <w:rFonts w:ascii="Times New Roman" w:hAnsi="Times New Roman" w:cs="Times New Roman"/>
+          <w:sz w:val="28"/>
+          <w:szCs w:val="28"/>
+        </w:rPr>
+        <w:t>Министерство науки и высшего образования РФ</w:t>
+      </w:r>
+    </w:p>
+    <w:p>
+      <w:pPr>
+        <w:jc w:val="center"/>
+        <w:rPr>
+          <w:rFonts w:ascii="Times New Roman" w:hAnsi="Times New Roman" w:cs="Times New Roman"/>
+          <w:sz w:val="28"/>
+          <w:szCs w:val="28"/>
+        </w:rPr>
+      </w:pPr>
+      <w:r>
+        <w:rPr>
+          <w:rFonts w:ascii="Times New Roman" w:hAnsi="Times New Roman" w:cs="Times New Roman"/>
+          <w:sz w:val="28"/>
+          <w:szCs w:val="28"/>
+        </w:rPr>
+        <w:t>Севастопольский государственный университет</w:t>
+      </w:r>
+    </w:p>
+    <w:p>
+      <w:pPr>
+        <w:jc w:val="center"/>
+        <w:rPr>
+          <w:rFonts w:ascii="Times New Roman" w:hAnsi="Times New Roman" w:cs="Times New Roman"/>
+          <w:sz w:val="28"/>
+          <w:szCs w:val="28"/>
+        </w:rPr>
+      </w:pPr>
+      <w:r>
+        <w:rPr>
+          <w:rFonts w:ascii="Times New Roman" w:hAnsi="Times New Roman" w:cs="Times New Roman"/>
+          <w:sz w:val="28"/>
+          <w:szCs w:val="28"/>
+        </w:rPr>
+        <w:t>Кафедра информационных систем</w:t>
+      </w:r>
+    </w:p>
+    <w:p>
+      <w:pPr>
+        <w:ind w:firstLine="851"/>
+        <w:jc w:val="center"/>
+        <w:rPr>
+          <w:rFonts w:ascii="Times New Roman" w:hAnsi="Times New Roman" w:cs="Times New Roman"/>
+          <w:sz w:val="28"/>
+          <w:szCs w:val="28"/>
+        </w:rPr>
+      </w:pPr>
+    </w:p>
+    <w:p>
+      <w:pPr>
+        <w:rPr>
+          <w:rFonts w:ascii="Times New Roman" w:hAnsi="Times New Roman" w:cs="Times New Roman"/>
+          <w:sz w:val="28"/>
+          <w:szCs w:val="28"/>
+        </w:rPr>
+      </w:pPr>
+    </w:p>
+    <w:p>
+      <w:pPr>
+        <w:rPr>
+          <w:rFonts w:ascii="Times New Roman" w:hAnsi="Times New Roman" w:cs="Times New Roman"/>
+          <w:sz w:val="28"/>
+          <w:szCs w:val="28"/>
+        </w:rPr>
+      </w:pPr>
+    </w:p>
+    <w:p>
+      <w:pPr>
+        <w:jc w:val="center"/>
+        <w:rPr>
+          <w:rFonts w:ascii="Times New Roman" w:hAnsi="Times New Roman" w:cs="Times New Roman"/>
+          <w:sz w:val="28"/>
+          <w:szCs w:val="28"/>
+        </w:rPr>
+      </w:pPr>
+      <w:r>
+        <w:rPr>
+          <w:rFonts w:ascii="Times New Roman" w:hAnsi="Times New Roman" w:cs="Times New Roman"/>
+          <w:sz w:val="28"/>
+          <w:szCs w:val="28"/>
+        </w:rPr>
+        <w:t>ОТЧЕТ</w:t>
+      </w:r>
+    </w:p>
+    <w:p>
+      <w:pPr>
+        <w:jc w:val="center"/>
+        <w:rPr>
+          <w:rFonts w:ascii="Times New Roman" w:hAnsi="Times New Roman" w:cs="Times New Roman"/>
+          <w:sz w:val="28"/>
+          <w:szCs w:val="28"/>
+        </w:rPr>
+      </w:pPr>
+      <w:r>
+        <w:rPr>
+          <w:rFonts w:ascii="Times New Roman" w:hAnsi="Times New Roman" w:cs="Times New Roman"/>
+          <w:sz w:val="28"/>
+          <w:szCs w:val="28"/>
+        </w:rPr>
+        <w:t>по лабораторной работе №</w:t>
+      </w:r>
+      <w:r>
+        <w:rPr>
+          <w:rFonts w:ascii="Times New Roman" w:hAnsi="Times New Roman" w:cs="Times New Roman"/>
+          <w:sz w:val="28"/>
+          <w:szCs w:val="28"/>
+        </w:rPr>
+        <w:t>1</w:t>
+      </w:r>
+    </w:p>
+    <w:p>
+      <w:pPr>
+        <w:spacing w:after="0" w:line="360" w:lineRule="auto"/>
+        <w:ind w:left="-851"/>
+        <w:contextualSpacing/>
+        <w:jc w:val="center"/>
+        <w:rPr>
+          <w:rFonts w:ascii="Times New Roman" w:hAnsi="Times New Roman"/>
+          <w:sz w:val="28"/>
+          <w:szCs w:val="28"/>
+        </w:rPr>
+      </w:pPr>
+      <w:r>
+        <w:rPr>
+          <w:rFonts w:ascii="Times New Roman" w:hAnsi="Times New Roman"/>
+          <w:sz w:val="28"/>
+          <w:szCs w:val="28"/>
+        </w:rPr>
+        <w:t>Исследование возможностей языка R для статистического анализа данных</w:t>
+      </w:r>
+      <w:r>
+        <w:rPr>
+          <w:rFonts w:ascii="Times New Roman" w:hAnsi="Times New Roman" w:cs="Times New Roman"/>
+          <w:sz w:val="28"/>
+          <w:szCs w:val="28"/>
+        </w:rPr>
+        <w:t xml:space="preserve"> </w:t>
+      </w:r>
+    </w:p>
+    <w:p>
+      <w:pPr>
+        <w:jc w:val="center"/>
+        <w:rPr>
+          <w:rFonts w:ascii="Times New Roman" w:hAnsi="Times New Roman" w:cs="Times New Roman"/>
+          <w:sz w:val="28"/>
+          <w:szCs w:val="28"/>
+        </w:rPr>
+      </w:pPr>
+      <w:r>
+        <w:rPr>
+          <w:rFonts w:ascii="Times New Roman" w:hAnsi="Times New Roman" w:cs="Times New Roman"/>
+          <w:sz w:val="28"/>
+          <w:szCs w:val="28"/>
+        </w:rPr>
+        <w:t>по дисциплине «</w:t>
+      </w:r>
+      <w:r>
+        <w:rPr>
+          <w:rFonts w:ascii="Times New Roman" w:hAnsi="Times New Roman" w:cs="Times New Roman"/>
+          <w:color w:val="0D0D0D" w:themeColor="text1" w:themeTint="F2"/>
+          <w:sz w:val="28"/>
+        </w:rPr>
+        <w:t>Интеллектуальный анализ данных</w:t>
+      </w:r>
+      <w:r>
+        <w:rPr>
+          <w:rFonts w:ascii="Times New Roman" w:hAnsi="Times New Roman" w:cs="Times New Roman"/>
+          <w:sz w:val="28"/>
+          <w:szCs w:val="28"/>
+        </w:rPr>
+        <w:t>»</w:t>
+      </w:r>
+    </w:p>
+    <w:p>
+      <w:pPr>
+        <w:ind w:firstLine="851"/>
+        <w:jc w:val="center"/>
+        <w:rPr>
+          <w:rFonts w:ascii="Times New Roman" w:hAnsi="Times New Roman" w:cs="Times New Roman"/>
+          <w:sz w:val="28"/>
+          <w:szCs w:val="28"/>
+        </w:rPr>
+      </w:pPr>
+    </w:p>
+    <w:p>
+      <w:pPr>
+        <w:ind w:firstLine="851"/>
+        <w:jc w:val="center"/>
+        <w:rPr>
+          <w:rFonts w:ascii="Times New Roman" w:hAnsi="Times New Roman" w:cs="Times New Roman"/>
+          <w:sz w:val="28"/>
+          <w:szCs w:val="28"/>
+        </w:rPr>
+      </w:pPr>
+    </w:p>
+    <w:p>
+      <w:pPr>
+        <w:ind w:firstLine="851"/>
+        <w:jc w:val="center"/>
+        <w:rPr>
+          <w:rFonts w:ascii="Times New Roman" w:hAnsi="Times New Roman" w:cs="Times New Roman"/>
+          <w:sz w:val="28"/>
+          <w:szCs w:val="28"/>
+        </w:rPr>
+      </w:pPr>
+    </w:p>
+    <w:p>
+      <w:pPr>
+        <w:ind w:firstLine="851"/>
+        <w:jc w:val="center"/>
+        <w:rPr>
+          <w:rFonts w:ascii="Times New Roman" w:hAnsi="Times New Roman" w:cs="Times New Roman"/>
+          <w:sz w:val="28"/>
+          <w:szCs w:val="28"/>
+        </w:rPr>
+      </w:pPr>
+    </w:p>
+    <w:p>
+      <w:pPr>
+        <w:tabs>
+          <w:tab w:val="left" w:pos="5670"/>
+        </w:tabs>
+        <w:ind w:firstLine="851"/>
+        <w:jc w:val="right"/>
+        <w:outlineLvl w:val="2"/>
+        <w:rPr>
+          <w:rFonts w:ascii="Times New Roman" w:hAnsi="Times New Roman" w:cs="Times New Roman"/>
+          <w:sz w:val="28"/>
+          <w:szCs w:val="28"/>
+        </w:rPr>
+      </w:pPr>
+      <w:r>
+        <w:rPr>
+          <w:rFonts w:ascii="Times New Roman" w:hAnsi="Times New Roman" w:cs="Times New Roman"/>
+          <w:sz w:val="28"/>
+          <w:szCs w:val="28"/>
+        </w:rPr>
+        <w:t>Выполнил:</w:t>
+      </w:r>
+    </w:p>
+    <w:p>
+      <w:pPr>
+        <w:tabs>
+          <w:tab w:val="left" w:pos="5670"/>
+        </w:tabs>
+        <w:ind w:firstLine="851"/>
+        <w:jc w:val="right"/>
+        <w:outlineLvl w:val="2"/>
+        <w:rPr>
+          <w:rFonts w:ascii="Times New Roman" w:hAnsi="Times New Roman" w:cs="Times New Roman"/>
+          <w:sz w:val="28"/>
+          <w:szCs w:val="28"/>
+        </w:rPr>
+      </w:pPr>
+      <w:r>
+        <w:rPr>
+          <w:rFonts w:ascii="Times New Roman" w:hAnsi="Times New Roman" w:cs="Times New Roman"/>
+          <w:sz w:val="28"/>
+          <w:szCs w:val="28"/>
+        </w:rPr>
+        <w:t>Студент группы ИС/б 17-2-о</w:t>
+      </w:r>
+    </w:p>
+    <w:p>
+      <w:pPr>
+        <w:tabs>
+          <w:tab w:val="left" w:pos="5670"/>
+        </w:tabs>
+        <w:ind w:firstLine="851"/>
+        <w:jc w:val="right"/>
+        <w:outlineLvl w:val="2"/>
+        <w:rPr>
+          <w:rFonts w:ascii="Times New Roman" w:hAnsi="Times New Roman" w:cs="Times New Roman"/>
+          <w:sz w:val="28"/>
+          <w:szCs w:val="28"/>
+        </w:rPr>
+      </w:pPr>
+      <w:r>
+        <w:rPr>
+          <w:rFonts w:ascii="Times New Roman" w:hAnsi="Times New Roman" w:cs="Times New Roman"/>
+          <w:sz w:val="28"/>
+          <w:szCs w:val="28"/>
+        </w:rPr>
+        <w:t>Черняев Н.Г.</w:t>
+      </w:r>
+    </w:p>
+    <w:p>
+      <w:pPr>
+        <w:tabs>
+          <w:tab w:val="left" w:pos="5670"/>
+        </w:tabs>
+        <w:ind w:firstLine="851"/>
+        <w:jc w:val="right"/>
+        <w:outlineLvl w:val="2"/>
+        <w:rPr>
+          <w:rFonts w:ascii="Times New Roman" w:hAnsi="Times New Roman" w:cs="Times New Roman"/>
+          <w:sz w:val="28"/>
+          <w:szCs w:val="28"/>
+        </w:rPr>
+      </w:pPr>
+      <w:r>
+        <w:rPr>
+          <w:rFonts w:ascii="Times New Roman" w:hAnsi="Times New Roman" w:cs="Times New Roman"/>
+          <w:sz w:val="28"/>
+          <w:szCs w:val="28"/>
+        </w:rPr>
+        <w:t>Проверил:</w:t>
+      </w:r>
+    </w:p>
+    <w:p>
+      <w:pPr>
+        <w:tabs>
+          <w:tab w:val="left" w:pos="5670"/>
+        </w:tabs>
+        <w:ind w:firstLine="851"/>
+        <w:jc w:val="right"/>
+        <w:outlineLvl w:val="2"/>
+        <w:rPr>
+          <w:rFonts w:ascii="Times New Roman" w:hAnsi="Times New Roman" w:cs="Times New Roman"/>
+          <w:sz w:val="28"/>
+          <w:szCs w:val="28"/>
+        </w:rPr>
+      </w:pPr>
+      <w:r>
+        <w:rPr>
+          <w:rFonts w:ascii="Times New Roman" w:hAnsi="Times New Roman" w:cs="Times New Roman"/>
+          <w:sz w:val="28"/>
+          <w:szCs w:val="28"/>
+        </w:rPr>
+        <w:t>Сырых О.А.</w:t>
+      </w:r>
+    </w:p>
+    <w:p>
+      <w:pPr>
+        <w:ind w:firstLine="851"/>
+        <w:jc w:val="center"/>
+        <w:rPr>
+          <w:rFonts w:ascii="Times New Roman" w:hAnsi="Times New Roman" w:cs="Times New Roman"/>
+          <w:sz w:val="28"/>
+          <w:szCs w:val="28"/>
+        </w:rPr>
+      </w:pPr>
+    </w:p>
+    <w:p>
+      <w:pPr>
+        <w:ind w:firstLine="851"/>
+        <w:jc w:val="center"/>
+        <w:rPr>
+          <w:rFonts w:ascii="Times New Roman" w:hAnsi="Times New Roman" w:cs="Times New Roman"/>
+          <w:sz w:val="28"/>
+          <w:szCs w:val="28"/>
+        </w:rPr>
+      </w:pPr>
+    </w:p>
+    <w:p>
+      <w:pPr>
+        <w:rPr>
+          <w:rFonts w:ascii="Times New Roman" w:hAnsi="Times New Roman" w:cs="Times New Roman"/>
+          <w:sz w:val="28"/>
+          <w:szCs w:val="28"/>
+        </w:rPr>
+      </w:pPr>
+    </w:p>
+    <w:p>
+      <w:pPr>
+        <w:ind w:firstLine="851"/>
+        <w:jc w:val="center"/>
+        <w:rPr>
+          <w:rFonts w:ascii="Times New Roman" w:hAnsi="Times New Roman" w:cs="Times New Roman"/>
+          <w:sz w:val="28"/>
+          <w:szCs w:val="28"/>
+        </w:rPr>
+      </w:pPr>
+    </w:p>
+    <w:p>
+      <w:pPr>
+        <w:rPr>
+          <w:rFonts w:ascii="Times New Roman" w:hAnsi="Times New Roman" w:cs="Times New Roman"/>
+          <w:sz w:val="28"/>
+          <w:szCs w:val="28"/>
+        </w:rPr>
+      </w:pPr>
+    </w:p>
+    <w:p>
+      <w:pPr>
+        <w:jc w:val="center"/>
+        <w:rPr>
+          <w:rFonts w:ascii="Times New Roman" w:hAnsi="Times New Roman" w:cs="Times New Roman"/>
+          <w:sz w:val="28"/>
+          <w:szCs w:val="28"/>
+        </w:rPr>
+      </w:pPr>
+    </w:p>
+    <w:p>
+      <w:pPr>
+        <w:jc w:val="center"/>
+        <w:rPr>
+          <w:rFonts w:ascii="Times New Roman" w:hAnsi="Times New Roman" w:cs="Times New Roman"/>
+          <w:sz w:val="28"/>
+          <w:szCs w:val="28"/>
+        </w:rPr>
+      </w:pPr>
+      <w:r>
+        <w:rPr>
+          <w:rFonts w:ascii="Times New Roman" w:hAnsi="Times New Roman" w:cs="Times New Roman"/>
+          <w:sz w:val="28"/>
+          <w:szCs w:val="28"/>
+        </w:rPr>
+        <w:t xml:space="preserve">г. </w:t>
+      </w:r>
+      <w:r>
+        <w:rPr>
+          <w:rFonts w:ascii="Times New Roman" w:hAnsi="Times New Roman" w:cs="Times New Roman"/>
+          <w:sz w:val="28"/>
+          <w:szCs w:val="28"/>
+        </w:rPr>
+        <w:t>Севастополь 2020</w:t>
+      </w:r>
+    </w:p>
     <w:p>
       <w:pPr>
         <w:pStyle w:val="ad"/>
         <w:spacing w:after="0" w:line="240" w:lineRule="auto"/>
       </w:pPr>
       <w:r>
+        <w:lastRenderedPageBreak/>
         <w:t>1.</w:t>
       </w:r>
       <w:r>
@@ -135,23 +572,7 @@
           <w:sz w:val="28"/>
           <w:szCs w:val="28"/>
         </w:rPr>
-        <w:t xml:space="preserve">Установить </w:t>
-      </w:r>
-      <w:proofErr w:type="spellStart"/>
-      <w:r>
-        <w:rPr>
-          <w:sz w:val="28"/>
-          <w:szCs w:val="28"/>
-        </w:rPr>
-        <w:t>RStudio</w:t>
-      </w:r>
-      <w:proofErr w:type="spellEnd"/>
-      <w:r>
-        <w:rPr>
-          <w:sz w:val="28"/>
-          <w:szCs w:val="28"/>
-        </w:rPr>
-        <w:t xml:space="preserve"> – инсталлятор скачать с официального сайта проекта;</w:t>
+        <w:t>Установить RStudio – инсталлятор скачать с официального сайта проекта;</w:t>
       </w:r>
     </w:p>
     <w:p>
@@ -171,23 +592,7 @@
           <w:sz w:val="28"/>
           <w:szCs w:val="28"/>
         </w:rPr>
-        <w:t xml:space="preserve">Ознакомиться с кратким руководством пользователя </w:t>
-      </w:r>
-      <w:proofErr w:type="spellStart"/>
-      <w:r>
-        <w:rPr>
-          <w:sz w:val="28"/>
-          <w:szCs w:val="28"/>
-        </w:rPr>
-        <w:t>RStudio</w:t>
-      </w:r>
-      <w:proofErr w:type="spellEnd"/>
-      <w:r>
-        <w:rPr>
-          <w:sz w:val="28"/>
-          <w:szCs w:val="28"/>
-        </w:rPr>
-        <w:t>;</w:t>
+        <w:t>Ознакомиться с кратким руководством пользователя RStudio;</w:t>
       </w:r>
     </w:p>
     <w:p>
@@ -207,23 +612,7 @@
           <w:sz w:val="28"/>
           <w:szCs w:val="28"/>
         </w:rPr>
-        <w:t>Исследовать команду '</w:t>
-      </w:r>
-      <w:proofErr w:type="spellStart"/>
-      <w:r>
-        <w:rPr>
-          <w:sz w:val="28"/>
-          <w:szCs w:val="28"/>
-        </w:rPr>
-        <w:t>demo</w:t>
-      </w:r>
-      <w:proofErr w:type="spellEnd"/>
-      <w:r>
-        <w:rPr>
-          <w:sz w:val="28"/>
-          <w:szCs w:val="28"/>
-        </w:rPr>
-        <w:t>()', полученные результаты вставить в отчет;</w:t>
+        <w:t>Исследовать команду 'demo()', полученные результаты вставить в отчет;</w:t>
       </w:r>
     </w:p>
     <w:p>
@@ -296,47 +685,19 @@
         <w:rPr>
           <w:caps w:val="0"/>
         </w:rPr>
-        <w:t>'</w:t>
-      </w:r>
-      <w:proofErr w:type="spellStart"/>
+        <w:t>'demo()'</w:t>
+      </w:r>
       <w:r>
         <w:rPr>
           <w:caps w:val="0"/>
         </w:rPr>
-        <w:t>demo</w:t>
-      </w:r>
-      <w:proofErr w:type="spellEnd"/>
+        <w:t xml:space="preserve"> для функции </w:t>
+      </w:r>
       <w:r>
         <w:rPr>
           <w:caps w:val="0"/>
         </w:rPr>
-        <w:t>()'</w:t>
-      </w:r>
-      <w:r>
-        <w:rPr>
-          <w:caps w:val="0"/>
-        </w:rPr>
-        <w:t xml:space="preserve"> для функции </w:t>
-      </w:r>
-      <w:r>
-        <w:rPr>
-          <w:caps w:val="0"/>
-        </w:rPr>
-        <w:t>'</w:t>
-      </w:r>
-      <w:proofErr w:type="spellStart"/>
-      <w:r>
-        <w:rPr>
-          <w:caps w:val="0"/>
-        </w:rPr>
-        <w:t>graphics</w:t>
-      </w:r>
-      <w:proofErr w:type="spellEnd"/>
-      <w:r>
-        <w:rPr>
-          <w:caps w:val="0"/>
-        </w:rPr>
-        <w:t>'</w:t>
+        <w:t>'graphics'</w:t>
       </w:r>
       <w:r>
         <w:rPr>
@@ -455,15 +816,7 @@
         <w:ind w:firstLine="709"/>
       </w:pPr>
       <w:r>
-        <w:t>&gt; require(</w:t>
-      </w:r>
-      <w:proofErr w:type="spellStart"/>
-      <w:r>
-        <w:t>grDevices</w:t>
-      </w:r>
-      <w:proofErr w:type="spellEnd"/>
-      <w:r>
-        <w:t>); require(graphics)</w:t>
+        <w:t>&gt; require(grDevices); require(graphics)</w:t>
       </w:r>
     </w:p>
     <w:p>
@@ -505,32 +858,16 @@
         <w:ind w:firstLine="709"/>
       </w:pPr>
       <w:r>
-        <w:t>&gt; ## textures are given similarly.  The parameter "</w:t>
-      </w:r>
-      <w:proofErr w:type="spellStart"/>
-      <w:r>
-        <w:t>bg</w:t>
-      </w:r>
-      <w:proofErr w:type="spellEnd"/>
-      <w:r>
-        <w:t>" sets the background</w:t>
-      </w:r>
-    </w:p>
-    <w:p>
-      <w:pPr>
-        <w:pStyle w:val="1"/>
-        <w:ind w:firstLine="709"/>
-      </w:pPr>
-      <w:r>
-        <w:t>&gt; ## parameter for the plot and there is also an "</w:t>
-      </w:r>
-      <w:proofErr w:type="spellStart"/>
-      <w:r>
-        <w:t>fg</w:t>
-      </w:r>
-      <w:proofErr w:type="spellEnd"/>
-      <w:r>
-        <w:t>" parameter which sets</w:t>
+        <w:t>&gt; ## textures are given similarly.  The parameter "bg" sets the background</w:t>
+      </w:r>
+    </w:p>
+    <w:p>
+      <w:pPr>
+        <w:pStyle w:val="1"/>
+        <w:ind w:firstLine="709"/>
+      </w:pPr>
+      <w:r>
+        <w:t>&gt; ## parameter for the plot and there is also an "fg" parameter which sets</w:t>
       </w:r>
     </w:p>
     <w:p>
@@ -566,157 +903,121 @@
         <w:ind w:firstLine="709"/>
       </w:pPr>
       <w:r>
-        <w:t>&gt; x &lt;- stats::</w:t>
-      </w:r>
-      <w:proofErr w:type="spellStart"/>
-      <w:r>
-        <w:t>rnorm</w:t>
-      </w:r>
-      <w:proofErr w:type="spellEnd"/>
-      <w:r>
-        <w:t>(50)</w:t>
-      </w:r>
-    </w:p>
-    <w:p>
-      <w:pPr>
-        <w:pStyle w:val="1"/>
-        <w:ind w:firstLine="709"/>
-      </w:pPr>
-    </w:p>
-    <w:p>
-      <w:pPr>
-        <w:pStyle w:val="1"/>
-        <w:ind w:firstLine="709"/>
-      </w:pPr>
-      <w:r>
+        <w:t>&gt; x &lt;- stats::rnorm(50)</w:t>
+      </w:r>
+    </w:p>
+    <w:p>
+      <w:pPr>
+        <w:pStyle w:val="1"/>
+        <w:ind w:firstLine="709"/>
+      </w:pPr>
+    </w:p>
+    <w:p>
+      <w:pPr>
+        <w:pStyle w:val="1"/>
+        <w:ind w:firstLine="709"/>
+      </w:pPr>
+      <w:r>
+        <w:t>&gt; opar &lt;- par(bg = "white")</w:t>
+      </w:r>
+    </w:p>
+    <w:p>
+      <w:pPr>
+        <w:pStyle w:val="1"/>
+        <w:ind w:firstLine="709"/>
+      </w:pPr>
+    </w:p>
+    <w:p>
+      <w:pPr>
+        <w:pStyle w:val="1"/>
+        <w:ind w:firstLine="709"/>
+      </w:pPr>
+      <w:r>
+        <w:t>&gt; plot(x, ann = FALSE, type = "n")</w:t>
+      </w:r>
+    </w:p>
+    <w:p>
+      <w:pPr>
+        <w:pStyle w:val="1"/>
+        <w:ind w:firstLine="709"/>
+        <w:rPr>
+          <w:lang w:val="ru-RU"/>
+        </w:rPr>
+      </w:pPr>
+      <w:r>
+        <w:rPr>
+          <w:lang w:val="ru-RU"/>
+        </w:rPr>
+        <w:t>Ожидаю подтверждения смены страницы...</w:t>
+      </w:r>
+    </w:p>
+    <w:p>
+      <w:pPr>
+        <w:pStyle w:val="1"/>
+        <w:ind w:firstLine="709"/>
+        <w:rPr>
+          <w:lang w:val="ru-RU"/>
+        </w:rPr>
+      </w:pPr>
+    </w:p>
+    <w:p>
+      <w:pPr>
+        <w:pStyle w:val="1"/>
+        <w:ind w:firstLine="709"/>
+        <w:rPr>
+          <w:lang w:val="ru-RU"/>
+        </w:rPr>
+      </w:pPr>
+      <w:r>
+        <w:rPr>
+          <w:lang w:val="ru-RU"/>
+        </w:rPr>
         <w:t xml:space="preserve">&gt; </w:t>
       </w:r>
-      <w:proofErr w:type="spellStart"/>
-      <w:r>
-        <w:t>opar</w:t>
-      </w:r>
-      <w:proofErr w:type="spellEnd"/>
-      <w:r>
-        <w:t xml:space="preserve"> &lt;- par(</w:t>
-      </w:r>
-      <w:proofErr w:type="spellStart"/>
-      <w:r>
-        <w:t>bg</w:t>
-      </w:r>
-      <w:proofErr w:type="spellEnd"/>
-      <w:r>
-        <w:t xml:space="preserve"> = "white")</w:t>
-      </w:r>
-    </w:p>
-    <w:p>
-      <w:pPr>
-        <w:pStyle w:val="1"/>
-        <w:ind w:firstLine="709"/>
-      </w:pPr>
-    </w:p>
-    <w:p>
-      <w:pPr>
-        <w:pStyle w:val="1"/>
-        <w:ind w:firstLine="709"/>
-      </w:pPr>
-      <w:r>
-        <w:t xml:space="preserve">&gt; plot(x, </w:t>
-      </w:r>
-      <w:proofErr w:type="spellStart"/>
-      <w:r>
-        <w:t>ann</w:t>
-      </w:r>
-      <w:proofErr w:type="spellEnd"/>
-      <w:r>
-        <w:t xml:space="preserve"> = FALSE, type = "n")</w:t>
-      </w:r>
-    </w:p>
-    <w:p>
-      <w:pPr>
-        <w:pStyle w:val="1"/>
-        <w:ind w:firstLine="709"/>
+      <w:r>
+        <w:t>abline</w:t>
+      </w:r>
+      <w:r>
         <w:rPr>
           <w:lang w:val="ru-RU"/>
         </w:rPr>
-      </w:pPr>
+        <w:t>(</w:t>
+      </w:r>
+      <w:r>
+        <w:t>h</w:t>
+      </w:r>
       <w:r>
         <w:rPr>
           <w:lang w:val="ru-RU"/>
         </w:rPr>
-        <w:t>Ожидаю подтверждения смены страницы...</w:t>
-      </w:r>
-    </w:p>
-    <w:p>
-      <w:pPr>
-        <w:pStyle w:val="1"/>
-        <w:ind w:firstLine="709"/>
+        <w:t xml:space="preserve"> = 0, </w:t>
+      </w:r>
+      <w:r>
+        <w:t>col</w:t>
+      </w:r>
+      <w:r>
         <w:rPr>
           <w:lang w:val="ru-RU"/>
         </w:rPr>
-      </w:pPr>
-    </w:p>
-    <w:p>
-      <w:pPr>
-        <w:pStyle w:val="1"/>
-        <w:ind w:firstLine="709"/>
+        <w:t xml:space="preserve"> = </w:t>
+      </w:r>
+      <w:r>
+        <w:t>gray</w:t>
+      </w:r>
+      <w:r>
         <w:rPr>
           <w:lang w:val="ru-RU"/>
         </w:rPr>
-      </w:pPr>
-      <w:r>
+        <w:t>(.90))</w:t>
+      </w:r>
+    </w:p>
+    <w:p>
+      <w:pPr>
+        <w:pStyle w:val="1"/>
+        <w:ind w:firstLine="709"/>
         <w:rPr>
           <w:lang w:val="ru-RU"/>
         </w:rPr>
-        <w:t xml:space="preserve">&gt; </w:t>
-      </w:r>
-      <w:proofErr w:type="spellStart"/>
-      <w:r>
-        <w:t>abline</w:t>
-      </w:r>
-      <w:proofErr w:type="spellEnd"/>
-      <w:r>
-        <w:rPr>
-          <w:lang w:val="ru-RU"/>
-        </w:rPr>
-        <w:t>(</w:t>
-      </w:r>
-      <w:r>
-        <w:t>h</w:t>
-      </w:r>
-      <w:r>
-        <w:rPr>
-          <w:lang w:val="ru-RU"/>
-        </w:rPr>
-        <w:t xml:space="preserve"> = 0, </w:t>
-      </w:r>
-      <w:proofErr w:type="spellStart"/>
-      <w:r>
-        <w:t>col</w:t>
-      </w:r>
-      <w:proofErr w:type="spellEnd"/>
-      <w:r>
-        <w:rPr>
-          <w:lang w:val="ru-RU"/>
-        </w:rPr>
-        <w:t xml:space="preserve"> = </w:t>
-      </w:r>
-      <w:r>
-        <w:t>gray</w:t>
-      </w:r>
-      <w:r>
-        <w:rPr>
-          <w:lang w:val="ru-RU"/>
-        </w:rPr>
-        <w:t>(.90))</w:t>
-      </w:r>
-    </w:p>
-    <w:p>
-      <w:pPr>
-        <w:pStyle w:val="1"/>
-        <w:ind w:firstLine="709"/>
-        <w:rPr>
-          <w:lang w:val="ru-RU"/>
-        </w:rPr>
       </w:pPr>
     </w:p>
     <w:p>
@@ -726,62 +1027,22 @@
       </w:pPr>
       <w:r>
         <w:lastRenderedPageBreak/>
-        <w:t xml:space="preserve">&gt; lines(x, </w:t>
-      </w:r>
-      <w:proofErr w:type="spellStart"/>
-      <w:r>
-        <w:t>col</w:t>
-      </w:r>
-      <w:proofErr w:type="spellEnd"/>
-      <w:r>
-        <w:t xml:space="preserve"> = "green4", </w:t>
-      </w:r>
-      <w:proofErr w:type="spellStart"/>
-      <w:r>
-        <w:t>lty</w:t>
-      </w:r>
-      <w:proofErr w:type="spellEnd"/>
-      <w:r>
-        <w:t xml:space="preserve"> = "dotted")</w:t>
-      </w:r>
-    </w:p>
-    <w:p>
-      <w:pPr>
-        <w:pStyle w:val="1"/>
-        <w:ind w:firstLine="709"/>
-      </w:pPr>
-    </w:p>
-    <w:p>
-      <w:pPr>
-        <w:pStyle w:val="1"/>
-        <w:ind w:firstLine="709"/>
-      </w:pPr>
-      <w:r>
-        <w:t xml:space="preserve">&gt; points(x, </w:t>
-      </w:r>
-      <w:proofErr w:type="spellStart"/>
-      <w:r>
-        <w:t>bg</w:t>
-      </w:r>
-      <w:proofErr w:type="spellEnd"/>
-      <w:r>
-        <w:t xml:space="preserve"> = "</w:t>
-      </w:r>
-      <w:proofErr w:type="spellStart"/>
-      <w:r>
-        <w:t>limegreen</w:t>
-      </w:r>
-      <w:proofErr w:type="spellEnd"/>
-      <w:r>
-        <w:t xml:space="preserve">", </w:t>
-      </w:r>
-      <w:proofErr w:type="spellStart"/>
-      <w:r>
-        <w:t>pch</w:t>
-      </w:r>
-      <w:proofErr w:type="spellEnd"/>
-      <w:r>
-        <w:t xml:space="preserve"> = 21)</w:t>
+        <w:t>&gt; lines(x, col = "green4", lty = "dotted")</w:t>
+      </w:r>
+    </w:p>
+    <w:p>
+      <w:pPr>
+        <w:pStyle w:val="1"/>
+        <w:ind w:firstLine="709"/>
+      </w:pPr>
+    </w:p>
+    <w:p>
+      <w:pPr>
+        <w:pStyle w:val="1"/>
+        <w:ind w:firstLine="709"/>
+      </w:pPr>
+      <w:r>
+        <w:t>&gt; points(x, bg = "limegreen", pch = 21)</w:t>
       </w:r>
     </w:p>
     <w:p>
@@ -805,32 +1066,16 @@
         <w:ind w:firstLine="709"/>
       </w:pPr>
       <w:r>
-        <w:t xml:space="preserve">+       </w:t>
-      </w:r>
-      <w:proofErr w:type="spellStart"/>
-      <w:r>
-        <w:t>xlab</w:t>
-      </w:r>
-      <w:proofErr w:type="spellEnd"/>
-      <w:r>
-        <w:t xml:space="preserve"> = "Just a Whisper of a Label",</w:t>
-      </w:r>
-    </w:p>
-    <w:p>
-      <w:pPr>
-        <w:pStyle w:val="1"/>
-        <w:ind w:firstLine="709"/>
-      </w:pPr>
-      <w:r>
-        <w:t xml:space="preserve">+       </w:t>
-      </w:r>
-      <w:proofErr w:type="spellStart"/>
-      <w:r>
-        <w:t>col.main</w:t>
-      </w:r>
-      <w:proofErr w:type="spellEnd"/>
-      <w:r>
-        <w:t xml:space="preserve"> = "blue", col.lab = gray(.8),</w:t>
+        <w:t>+       xlab = "Just a Whisper of a Label",</w:t>
+      </w:r>
+    </w:p>
+    <w:p>
+      <w:pPr>
+        <w:pStyle w:val="1"/>
+        <w:ind w:firstLine="709"/>
+      </w:pPr>
+      <w:r>
+        <w:t>+       col.main = "blue", col.lab = gray(.8),</w:t>
       </w:r>
     </w:p>
     <w:p>
@@ -842,23 +1087,7 @@
         </w:rPr>
       </w:pPr>
       <w:r>
-        <w:t xml:space="preserve">+       </w:t>
-      </w:r>
-      <w:proofErr w:type="spellStart"/>
-      <w:r>
-        <w:t>cex.main</w:t>
-      </w:r>
-      <w:proofErr w:type="spellEnd"/>
-      <w:r>
-        <w:t xml:space="preserve"> = 1.2, cex.lab = 1.0, </w:t>
-      </w:r>
-      <w:proofErr w:type="spellStart"/>
-      <w:r>
-        <w:t>font.main</w:t>
-      </w:r>
-      <w:proofErr w:type="spellEnd"/>
-      <w:r>
-        <w:t xml:space="preserve"> = 4, font.lab = 3)</w:t>
+        <w:t>+       cex.main = 1.2, cex.lab = 1.0, font.main = 4, font.lab = 3)</w:t>
       </w:r>
     </w:p>
     <w:p>
@@ -1099,32 +1328,16 @@
         <w:ind w:firstLine="709"/>
       </w:pPr>
       <w:r>
-        <w:t xml:space="preserve">&gt; ## probably find that numerically </w:t>
-      </w:r>
-      <w:proofErr w:type="spellStart"/>
-      <w:r>
-        <w:t>equispaced</w:t>
-      </w:r>
-      <w:proofErr w:type="spellEnd"/>
-      <w:r>
-        <w:t xml:space="preserve"> does not mean visually</w:t>
-      </w:r>
-    </w:p>
-    <w:p>
-      <w:pPr>
-        <w:pStyle w:val="1"/>
-        <w:ind w:firstLine="709"/>
-      </w:pPr>
-      <w:r>
-        <w:t xml:space="preserve">&gt; ## </w:t>
-      </w:r>
-      <w:proofErr w:type="spellStart"/>
-      <w:r>
-        <w:t>equispaced</w:t>
-      </w:r>
-      <w:proofErr w:type="spellEnd"/>
-      <w:r>
-        <w:t>.  On my display at home, these colors tend to cluster at</w:t>
+        <w:t>&gt; ## probably find that numerically equispaced does not mean visually</w:t>
+      </w:r>
+    </w:p>
+    <w:p>
+      <w:pPr>
+        <w:pStyle w:val="1"/>
+        <w:ind w:firstLine="709"/>
+      </w:pPr>
+      <w:r>
+        <w:t>&gt; ## equispaced.  On my display at home, these colors tend to cluster at</w:t>
       </w:r>
     </w:p>
     <w:p>
@@ -1160,15 +1373,7 @@
         <w:ind w:firstLine="709"/>
       </w:pPr>
       <w:r>
-        <w:t>&gt; par(</w:t>
-      </w:r>
-      <w:proofErr w:type="spellStart"/>
-      <w:r>
-        <w:t>bg</w:t>
-      </w:r>
-      <w:proofErr w:type="spellEnd"/>
-      <w:r>
-        <w:t xml:space="preserve"> = "gray")</w:t>
+        <w:t>&gt; par(bg = "gray")</w:t>
       </w:r>
     </w:p>
     <w:p>
@@ -1207,19 +1412,32 @@
           <w:szCs w:val="20"/>
           <w:lang w:val="en-US"/>
         </w:rPr>
-        <w:t xml:space="preserve">&gt; pie(rep(1,24), </w:t>
-      </w:r>
-      <w:proofErr w:type="spellStart"/>
-      <w:r>
+        <w:t>&gt; pie(rep(1,24), col = rainbow(24), radius = 0.9)</w:t>
+      </w:r>
+    </w:p>
+    <w:p>
+      <w:pPr>
+        <w:autoSpaceDE w:val="0"/>
+        <w:autoSpaceDN w:val="0"/>
+        <w:adjustRightInd w:val="0"/>
+        <w:spacing w:after="0" w:line="240" w:lineRule="auto"/>
+        <w:ind w:firstLine="709"/>
         <w:rPr>
           <w:rFonts w:ascii="Consolas" w:hAnsi="Consolas" w:cs="Consolas"/>
           <w:sz w:val="20"/>
           <w:szCs w:val="20"/>
           <w:lang w:val="en-US"/>
         </w:rPr>
-        <w:t>col</w:t>
-      </w:r>
-      <w:proofErr w:type="spellEnd"/>
+      </w:pPr>
+      <w:r>
+        <w:rPr>
+          <w:rFonts w:ascii="Consolas" w:hAnsi="Consolas" w:cs="Consolas"/>
+          <w:sz w:val="20"/>
+          <w:szCs w:val="20"/>
+        </w:rPr>
+        <w:lastRenderedPageBreak/>
+        <w:t>Ожидаю</w:t>
+      </w:r>
       <w:r>
         <w:rPr>
           <w:rFonts w:ascii="Consolas" w:hAnsi="Consolas" w:cs="Consolas"/>
@@ -1227,7 +1445,58 @@
           <w:szCs w:val="20"/>
           <w:lang w:val="en-US"/>
         </w:rPr>
-        <w:t xml:space="preserve"> = rainbow(24), radius = 0.9)</w:t>
+        <w:t xml:space="preserve"> </w:t>
+      </w:r>
+      <w:r>
+        <w:rPr>
+          <w:rFonts w:ascii="Consolas" w:hAnsi="Consolas" w:cs="Consolas"/>
+          <w:sz w:val="20"/>
+          <w:szCs w:val="20"/>
+        </w:rPr>
+        <w:t>подтверждения</w:t>
+      </w:r>
+      <w:r>
+        <w:rPr>
+          <w:rFonts w:ascii="Consolas" w:hAnsi="Consolas" w:cs="Consolas"/>
+          <w:sz w:val="20"/>
+          <w:szCs w:val="20"/>
+          <w:lang w:val="en-US"/>
+        </w:rPr>
+        <w:t xml:space="preserve"> </w:t>
+      </w:r>
+      <w:r>
+        <w:rPr>
+          <w:rFonts w:ascii="Consolas" w:hAnsi="Consolas" w:cs="Consolas"/>
+          <w:sz w:val="20"/>
+          <w:szCs w:val="20"/>
+        </w:rPr>
+        <w:t>смены</w:t>
+      </w:r>
+      <w:r>
+        <w:rPr>
+          <w:rFonts w:ascii="Consolas" w:hAnsi="Consolas" w:cs="Consolas"/>
+          <w:sz w:val="20"/>
+          <w:szCs w:val="20"/>
+          <w:lang w:val="en-US"/>
+        </w:rPr>
+        <w:t xml:space="preserve"> </w:t>
+      </w:r>
+      <w:r>
+        <w:rPr>
+          <w:rFonts w:ascii="Consolas" w:hAnsi="Consolas" w:cs="Consolas"/>
+          <w:sz w:val="20"/>
+          <w:szCs w:val="20"/>
+        </w:rPr>
+        <w:t>страницы</w:t>
+      </w:r>
+      <w:r>
+        <w:rPr>
+          <w:rFonts w:ascii="Consolas" w:hAnsi="Consolas" w:cs="Consolas"/>
+          <w:sz w:val="20"/>
+          <w:szCs w:val="20"/>
+          <w:lang w:val="en-US"/>
+        </w:rPr>
+        <w:t>...</w:t>
       </w:r>
     </w:p>
     <w:p>
@@ -1244,32 +1513,21 @@
           <w:lang w:val="en-US"/>
         </w:rPr>
       </w:pPr>
-      <w:r>
-        <w:rPr>
-          <w:rFonts w:ascii="Consolas" w:hAnsi="Consolas" w:cs="Consolas"/>
-          <w:sz w:val="20"/>
-          <w:szCs w:val="20"/>
-        </w:rPr>
-        <w:lastRenderedPageBreak/>
-        <w:t>Ожидаю</w:t>
-      </w:r>
-      <w:r>
+    </w:p>
+    <w:p>
+      <w:pPr>
+        <w:autoSpaceDE w:val="0"/>
+        <w:autoSpaceDN w:val="0"/>
+        <w:adjustRightInd w:val="0"/>
+        <w:spacing w:after="0" w:line="240" w:lineRule="auto"/>
+        <w:ind w:firstLine="709"/>
         <w:rPr>
           <w:rFonts w:ascii="Consolas" w:hAnsi="Consolas" w:cs="Consolas"/>
           <w:sz w:val="20"/>
           <w:szCs w:val="20"/>
           <w:lang w:val="en-US"/>
         </w:rPr>
-        <w:t xml:space="preserve"> </w:t>
-      </w:r>
-      <w:r>
-        <w:rPr>
-          <w:rFonts w:ascii="Consolas" w:hAnsi="Consolas" w:cs="Consolas"/>
-          <w:sz w:val="20"/>
-          <w:szCs w:val="20"/>
-        </w:rPr>
-        <w:t>подтверждения</w:t>
-      </w:r>
+      </w:pPr>
       <w:r>
         <w:rPr>
           <w:rFonts w:ascii="Consolas" w:hAnsi="Consolas" w:cs="Consolas"/>
@@ -1277,41 +1535,46 @@
           <w:szCs w:val="20"/>
           <w:lang w:val="en-US"/>
         </w:rPr>
-        <w:t xml:space="preserve"> </w:t>
-      </w:r>
-      <w:r>
-        <w:rPr>
-          <w:rFonts w:ascii="Consolas" w:hAnsi="Consolas" w:cs="Consolas"/>
-          <w:sz w:val="20"/>
-          <w:szCs w:val="20"/>
-        </w:rPr>
-        <w:t>смены</w:t>
-      </w:r>
-      <w:r>
+        <w:t>&gt; title(main = "A Sample Color Wheel", cex.main = 1.4, font.main = 3)</w:t>
+      </w:r>
+    </w:p>
+    <w:p>
+      <w:pPr>
+        <w:autoSpaceDE w:val="0"/>
+        <w:autoSpaceDN w:val="0"/>
+        <w:adjustRightInd w:val="0"/>
+        <w:spacing w:after="0" w:line="240" w:lineRule="auto"/>
+        <w:ind w:firstLine="709"/>
         <w:rPr>
           <w:rFonts w:ascii="Consolas" w:hAnsi="Consolas" w:cs="Consolas"/>
           <w:sz w:val="20"/>
           <w:szCs w:val="20"/>
           <w:lang w:val="en-US"/>
         </w:rPr>
-        <w:t xml:space="preserve"> </w:t>
-      </w:r>
-      <w:r>
-        <w:rPr>
-          <w:rFonts w:ascii="Consolas" w:hAnsi="Consolas" w:cs="Consolas"/>
-          <w:sz w:val="20"/>
-          <w:szCs w:val="20"/>
-        </w:rPr>
-        <w:t>страницы</w:t>
-      </w:r>
-      <w:r>
+      </w:pPr>
+    </w:p>
+    <w:p>
+      <w:pPr>
+        <w:autoSpaceDE w:val="0"/>
+        <w:autoSpaceDN w:val="0"/>
+        <w:adjustRightInd w:val="0"/>
+        <w:spacing w:after="0" w:line="240" w:lineRule="auto"/>
+        <w:ind w:firstLine="709"/>
         <w:rPr>
           <w:rFonts w:ascii="Consolas" w:hAnsi="Consolas" w:cs="Consolas"/>
           <w:sz w:val="20"/>
           <w:szCs w:val="20"/>
           <w:lang w:val="en-US"/>
         </w:rPr>
-        <w:t>...</w:t>
+      </w:pPr>
+      <w:r>
+        <w:rPr>
+          <w:rFonts w:ascii="Consolas" w:hAnsi="Consolas" w:cs="Consolas"/>
+          <w:sz w:val="20"/>
+          <w:szCs w:val="20"/>
+          <w:lang w:val="en-US"/>
+        </w:rPr>
+        <w:t>&gt; title(xlab = "(Use this as a test of monitor linearity)",</w:t>
       </w:r>
     </w:p>
     <w:p>
@@ -1328,6 +1591,15 @@
           <w:lang w:val="en-US"/>
         </w:rPr>
       </w:pPr>
+      <w:r>
+        <w:rPr>
+          <w:rFonts w:ascii="Consolas" w:hAnsi="Consolas" w:cs="Consolas"/>
+          <w:sz w:val="20"/>
+          <w:szCs w:val="20"/>
+          <w:lang w:val="en-US"/>
+        </w:rPr>
+        <w:t>+       cex.lab = 0.8, font.lab = 3)</w:t>
+      </w:r>
     </w:p>
     <w:p>
       <w:pPr>
@@ -1343,16 +1615,21 @@
           <w:lang w:val="en-US"/>
         </w:rPr>
       </w:pPr>
-      <w:r>
+    </w:p>
+    <w:p>
+      <w:pPr>
+        <w:autoSpaceDE w:val="0"/>
+        <w:autoSpaceDN w:val="0"/>
+        <w:adjustRightInd w:val="0"/>
+        <w:spacing w:after="0" w:line="240" w:lineRule="auto"/>
+        <w:ind w:firstLine="709"/>
         <w:rPr>
           <w:rFonts w:ascii="Consolas" w:hAnsi="Consolas" w:cs="Consolas"/>
           <w:sz w:val="20"/>
           <w:szCs w:val="20"/>
           <w:lang w:val="en-US"/>
         </w:rPr>
-        <w:t xml:space="preserve">&gt; title(main = "A Sample Color Wheel", </w:t>
-      </w:r>
-      <w:proofErr w:type="spellStart"/>
+      </w:pPr>
       <w:r>
         <w:rPr>
           <w:rFonts w:ascii="Consolas" w:hAnsi="Consolas" w:cs="Consolas"/>
@@ -1360,19 +1637,23 @@
           <w:szCs w:val="20"/>
           <w:lang w:val="en-US"/>
         </w:rPr>
-        <w:t>cex.main</w:t>
-      </w:r>
-      <w:proofErr w:type="spellEnd"/>
-      <w:r>
+        <w:t>&gt; ## We have already confessed to having these.  This is just showing off X11</w:t>
+      </w:r>
+    </w:p>
+    <w:p>
+      <w:pPr>
+        <w:autoSpaceDE w:val="0"/>
+        <w:autoSpaceDN w:val="0"/>
+        <w:adjustRightInd w:val="0"/>
+        <w:spacing w:after="0" w:line="240" w:lineRule="auto"/>
+        <w:ind w:firstLine="709"/>
         <w:rPr>
           <w:rFonts w:ascii="Consolas" w:hAnsi="Consolas" w:cs="Consolas"/>
           <w:sz w:val="20"/>
           <w:szCs w:val="20"/>
           <w:lang w:val="en-US"/>
         </w:rPr>
-        <w:t xml:space="preserve"> = 1.4, </w:t>
-      </w:r>
-      <w:proofErr w:type="spellStart"/>
+      </w:pPr>
       <w:r>
         <w:rPr>
           <w:rFonts w:ascii="Consolas" w:hAnsi="Consolas" w:cs="Consolas"/>
@@ -1380,17 +1661,31 @@
           <w:szCs w:val="20"/>
           <w:lang w:val="en-US"/>
         </w:rPr>
-        <w:t>font.main</w:t>
-      </w:r>
-      <w:proofErr w:type="spellEnd"/>
-      <w:r>
+        <w:t>&gt; ## color names (and the example (from the postscript manual) is pretty "cute".</w:t>
+      </w:r>
+    </w:p>
+    <w:p>
+      <w:pPr>
+        <w:autoSpaceDE w:val="0"/>
+        <w:autoSpaceDN w:val="0"/>
+        <w:adjustRightInd w:val="0"/>
+        <w:spacing w:after="0" w:line="240" w:lineRule="auto"/>
+        <w:ind w:firstLine="709"/>
         <w:rPr>
           <w:rFonts w:ascii="Consolas" w:hAnsi="Consolas" w:cs="Consolas"/>
           <w:sz w:val="20"/>
           <w:szCs w:val="20"/>
           <w:lang w:val="en-US"/>
         </w:rPr>
-        <w:t xml:space="preserve"> = 3)</w:t>
+      </w:pPr>
+      <w:r>
+        <w:rPr>
+          <w:rFonts w:ascii="Consolas" w:hAnsi="Consolas" w:cs="Consolas"/>
+          <w:sz w:val="20"/>
+          <w:szCs w:val="20"/>
+          <w:lang w:val="en-US"/>
+        </w:rPr>
+        <w:t xml:space="preserve">&gt; </w:t>
       </w:r>
     </w:p>
     <w:p>
@@ -1407,6 +1702,15 @@
           <w:lang w:val="en-US"/>
         </w:rPr>
       </w:pPr>
+      <w:r>
+        <w:rPr>
+          <w:rFonts w:ascii="Consolas" w:hAnsi="Consolas" w:cs="Consolas"/>
+          <w:sz w:val="20"/>
+          <w:szCs w:val="20"/>
+          <w:lang w:val="en-US"/>
+        </w:rPr>
+        <w:t>&gt; pie.sales &lt;- c(0.12, 0.3, 0.26, 0.16, 0.04, 0.12)</w:t>
+      </w:r>
     </w:p>
     <w:p>
       <w:pPr>
@@ -1422,16 +1726,21 @@
           <w:lang w:val="en-US"/>
         </w:rPr>
       </w:pPr>
-      <w:r>
+    </w:p>
+    <w:p>
+      <w:pPr>
+        <w:autoSpaceDE w:val="0"/>
+        <w:autoSpaceDN w:val="0"/>
+        <w:adjustRightInd w:val="0"/>
+        <w:spacing w:after="0" w:line="240" w:lineRule="auto"/>
+        <w:ind w:firstLine="709"/>
         <w:rPr>
           <w:rFonts w:ascii="Consolas" w:hAnsi="Consolas" w:cs="Consolas"/>
           <w:sz w:val="20"/>
           <w:szCs w:val="20"/>
           <w:lang w:val="en-US"/>
         </w:rPr>
-        <w:t>&gt; title(</w:t>
-      </w:r>
-      <w:proofErr w:type="spellStart"/>
+      </w:pPr>
       <w:r>
         <w:rPr>
           <w:rFonts w:ascii="Consolas" w:hAnsi="Consolas" w:cs="Consolas"/>
@@ -1439,17 +1748,31 @@
           <w:szCs w:val="20"/>
           <w:lang w:val="en-US"/>
         </w:rPr>
-        <w:t>xlab</w:t>
-      </w:r>
-      <w:proofErr w:type="spellEnd"/>
-      <w:r>
+        <w:t>&gt; names(pie.sales) &lt;- c("Blueberry", "Cherry",</w:t>
+      </w:r>
+    </w:p>
+    <w:p>
+      <w:pPr>
+        <w:autoSpaceDE w:val="0"/>
+        <w:autoSpaceDN w:val="0"/>
+        <w:adjustRightInd w:val="0"/>
+        <w:spacing w:after="0" w:line="240" w:lineRule="auto"/>
+        <w:ind w:firstLine="709"/>
         <w:rPr>
           <w:rFonts w:ascii="Consolas" w:hAnsi="Consolas" w:cs="Consolas"/>
           <w:sz w:val="20"/>
           <w:szCs w:val="20"/>
           <w:lang w:val="en-US"/>
         </w:rPr>
-        <w:t xml:space="preserve"> = "(Use this as a test of monitor linearity)",</w:t>
+      </w:pPr>
+      <w:r>
+        <w:rPr>
+          <w:rFonts w:ascii="Consolas" w:hAnsi="Consolas" w:cs="Consolas"/>
+          <w:sz w:val="20"/>
+          <w:szCs w:val="20"/>
+          <w:lang w:val="en-US"/>
+        </w:rPr>
+        <w:t>+                     "Apple", "Boston Cream", "Other", "Vanilla Cream")</w:t>
       </w:r>
     </w:p>
     <w:p>
@@ -1466,14 +1789,29 @@
           <w:lang w:val="en-US"/>
         </w:rPr>
       </w:pPr>
-      <w:r>
+    </w:p>
+    <w:p>
+      <w:pPr>
+        <w:autoSpaceDE w:val="0"/>
+        <w:autoSpaceDN w:val="0"/>
+        <w:adjustRightInd w:val="0"/>
+        <w:spacing w:after="0" w:line="240" w:lineRule="auto"/>
+        <w:ind w:firstLine="709"/>
         <w:rPr>
           <w:rFonts w:ascii="Consolas" w:hAnsi="Consolas" w:cs="Consolas"/>
           <w:sz w:val="20"/>
           <w:szCs w:val="20"/>
           <w:lang w:val="en-US"/>
         </w:rPr>
-        <w:t>+       cex.lab = 0.8, font.lab = 3)</w:t>
+      </w:pPr>
+      <w:r>
+        <w:rPr>
+          <w:rFonts w:ascii="Consolas" w:hAnsi="Consolas" w:cs="Consolas"/>
+          <w:sz w:val="20"/>
+          <w:szCs w:val="20"/>
+          <w:lang w:val="en-US"/>
+        </w:rPr>
+        <w:t>&gt; pie(pie.sales,</w:t>
       </w:r>
     </w:p>
     <w:p>
@@ -1490,307 +1828,14 @@
           <w:lang w:val="en-US"/>
         </w:rPr>
       </w:pPr>
-    </w:p>
-    <w:p>
-      <w:pPr>
-        <w:autoSpaceDE w:val="0"/>
-        <w:autoSpaceDN w:val="0"/>
-        <w:adjustRightInd w:val="0"/>
-        <w:spacing w:after="0" w:line="240" w:lineRule="auto"/>
-        <w:ind w:firstLine="709"/>
+      <w:r>
         <w:rPr>
           <w:rFonts w:ascii="Consolas" w:hAnsi="Consolas" w:cs="Consolas"/>
           <w:sz w:val="20"/>
           <w:szCs w:val="20"/>
           <w:lang w:val="en-US"/>
         </w:rPr>
-      </w:pPr>
-      <w:r>
-        <w:rPr>
-          <w:rFonts w:ascii="Consolas" w:hAnsi="Consolas" w:cs="Consolas"/>
-          <w:sz w:val="20"/>
-          <w:szCs w:val="20"/>
-          <w:lang w:val="en-US"/>
-        </w:rPr>
-        <w:t>&gt; ## We have already confessed to having these.  This is just showing off X11</w:t>
-      </w:r>
-    </w:p>
-    <w:p>
-      <w:pPr>
-        <w:autoSpaceDE w:val="0"/>
-        <w:autoSpaceDN w:val="0"/>
-        <w:adjustRightInd w:val="0"/>
-        <w:spacing w:after="0" w:line="240" w:lineRule="auto"/>
-        <w:ind w:firstLine="709"/>
-        <w:rPr>
-          <w:rFonts w:ascii="Consolas" w:hAnsi="Consolas" w:cs="Consolas"/>
-          <w:sz w:val="20"/>
-          <w:szCs w:val="20"/>
-          <w:lang w:val="en-US"/>
-        </w:rPr>
-      </w:pPr>
-      <w:r>
-        <w:rPr>
-          <w:rFonts w:ascii="Consolas" w:hAnsi="Consolas" w:cs="Consolas"/>
-          <w:sz w:val="20"/>
-          <w:szCs w:val="20"/>
-          <w:lang w:val="en-US"/>
-        </w:rPr>
-        <w:t>&gt; ## color names (and the example (from the postscript manual) is pretty "cute".</w:t>
-      </w:r>
-    </w:p>
-    <w:p>
-      <w:pPr>
-        <w:autoSpaceDE w:val="0"/>
-        <w:autoSpaceDN w:val="0"/>
-        <w:adjustRightInd w:val="0"/>
-        <w:spacing w:after="0" w:line="240" w:lineRule="auto"/>
-        <w:ind w:firstLine="709"/>
-        <w:rPr>
-          <w:rFonts w:ascii="Consolas" w:hAnsi="Consolas" w:cs="Consolas"/>
-          <w:sz w:val="20"/>
-          <w:szCs w:val="20"/>
-          <w:lang w:val="en-US"/>
-        </w:rPr>
-      </w:pPr>
-      <w:r>
-        <w:rPr>
-          <w:rFonts w:ascii="Consolas" w:hAnsi="Consolas" w:cs="Consolas"/>
-          <w:sz w:val="20"/>
-          <w:szCs w:val="20"/>
-          <w:lang w:val="en-US"/>
-        </w:rPr>
-        <w:t xml:space="preserve">&gt; </w:t>
-      </w:r>
-    </w:p>
-    <w:p>
-      <w:pPr>
-        <w:autoSpaceDE w:val="0"/>
-        <w:autoSpaceDN w:val="0"/>
-        <w:adjustRightInd w:val="0"/>
-        <w:spacing w:after="0" w:line="240" w:lineRule="auto"/>
-        <w:ind w:firstLine="709"/>
-        <w:rPr>
-          <w:rFonts w:ascii="Consolas" w:hAnsi="Consolas" w:cs="Consolas"/>
-          <w:sz w:val="20"/>
-          <w:szCs w:val="20"/>
-          <w:lang w:val="en-US"/>
-        </w:rPr>
-      </w:pPr>
-      <w:r>
-        <w:rPr>
-          <w:rFonts w:ascii="Consolas" w:hAnsi="Consolas" w:cs="Consolas"/>
-          <w:sz w:val="20"/>
-          <w:szCs w:val="20"/>
-          <w:lang w:val="en-US"/>
-        </w:rPr>
-        <w:t xml:space="preserve">&gt; </w:t>
-      </w:r>
-      <w:proofErr w:type="spellStart"/>
-      <w:r>
-        <w:rPr>
-          <w:rFonts w:ascii="Consolas" w:hAnsi="Consolas" w:cs="Consolas"/>
-          <w:sz w:val="20"/>
-          <w:szCs w:val="20"/>
-          <w:lang w:val="en-US"/>
-        </w:rPr>
-        <w:t>pie.sales</w:t>
-      </w:r>
-      <w:proofErr w:type="spellEnd"/>
-      <w:r>
-        <w:rPr>
-          <w:rFonts w:ascii="Consolas" w:hAnsi="Consolas" w:cs="Consolas"/>
-          <w:sz w:val="20"/>
-          <w:szCs w:val="20"/>
-          <w:lang w:val="en-US"/>
-        </w:rPr>
-        <w:t xml:space="preserve"> &lt;- c(0.12, 0.3, 0.26, 0.16, 0.04, 0.12)</w:t>
-      </w:r>
-    </w:p>
-    <w:p>
-      <w:pPr>
-        <w:autoSpaceDE w:val="0"/>
-        <w:autoSpaceDN w:val="0"/>
-        <w:adjustRightInd w:val="0"/>
-        <w:spacing w:after="0" w:line="240" w:lineRule="auto"/>
-        <w:ind w:firstLine="709"/>
-        <w:rPr>
-          <w:rFonts w:ascii="Consolas" w:hAnsi="Consolas" w:cs="Consolas"/>
-          <w:sz w:val="20"/>
-          <w:szCs w:val="20"/>
-          <w:lang w:val="en-US"/>
-        </w:rPr>
-      </w:pPr>
-    </w:p>
-    <w:p>
-      <w:pPr>
-        <w:autoSpaceDE w:val="0"/>
-        <w:autoSpaceDN w:val="0"/>
-        <w:adjustRightInd w:val="0"/>
-        <w:spacing w:after="0" w:line="240" w:lineRule="auto"/>
-        <w:ind w:firstLine="709"/>
-        <w:rPr>
-          <w:rFonts w:ascii="Consolas" w:hAnsi="Consolas" w:cs="Consolas"/>
-          <w:sz w:val="20"/>
-          <w:szCs w:val="20"/>
-          <w:lang w:val="en-US"/>
-        </w:rPr>
-      </w:pPr>
-      <w:r>
-        <w:rPr>
-          <w:rFonts w:ascii="Consolas" w:hAnsi="Consolas" w:cs="Consolas"/>
-          <w:sz w:val="20"/>
-          <w:szCs w:val="20"/>
-          <w:lang w:val="en-US"/>
-        </w:rPr>
-        <w:t>&gt; names(</w:t>
-      </w:r>
-      <w:proofErr w:type="spellStart"/>
-      <w:r>
-        <w:rPr>
-          <w:rFonts w:ascii="Consolas" w:hAnsi="Consolas" w:cs="Consolas"/>
-          <w:sz w:val="20"/>
-          <w:szCs w:val="20"/>
-          <w:lang w:val="en-US"/>
-        </w:rPr>
-        <w:t>pie.sales</w:t>
-      </w:r>
-      <w:proofErr w:type="spellEnd"/>
-      <w:r>
-        <w:rPr>
-          <w:rFonts w:ascii="Consolas" w:hAnsi="Consolas" w:cs="Consolas"/>
-          <w:sz w:val="20"/>
-          <w:szCs w:val="20"/>
-          <w:lang w:val="en-US"/>
-        </w:rPr>
-        <w:t>) &lt;- c("Blueberry", "Cherry",</w:t>
-      </w:r>
-    </w:p>
-    <w:p>
-      <w:pPr>
-        <w:autoSpaceDE w:val="0"/>
-        <w:autoSpaceDN w:val="0"/>
-        <w:adjustRightInd w:val="0"/>
-        <w:spacing w:after="0" w:line="240" w:lineRule="auto"/>
-        <w:ind w:firstLine="709"/>
-        <w:rPr>
-          <w:rFonts w:ascii="Consolas" w:hAnsi="Consolas" w:cs="Consolas"/>
-          <w:sz w:val="20"/>
-          <w:szCs w:val="20"/>
-          <w:lang w:val="en-US"/>
-        </w:rPr>
-      </w:pPr>
-      <w:r>
-        <w:rPr>
-          <w:rFonts w:ascii="Consolas" w:hAnsi="Consolas" w:cs="Consolas"/>
-          <w:sz w:val="20"/>
-          <w:szCs w:val="20"/>
-          <w:lang w:val="en-US"/>
-        </w:rPr>
-        <w:t>+                     "Apple", "Boston Cream", "Other", "Vanilla Cream")</w:t>
-      </w:r>
-    </w:p>
-    <w:p>
-      <w:pPr>
-        <w:autoSpaceDE w:val="0"/>
-        <w:autoSpaceDN w:val="0"/>
-        <w:adjustRightInd w:val="0"/>
-        <w:spacing w:after="0" w:line="240" w:lineRule="auto"/>
-        <w:ind w:firstLine="709"/>
-        <w:rPr>
-          <w:rFonts w:ascii="Consolas" w:hAnsi="Consolas" w:cs="Consolas"/>
-          <w:sz w:val="20"/>
-          <w:szCs w:val="20"/>
-          <w:lang w:val="en-US"/>
-        </w:rPr>
-      </w:pPr>
-    </w:p>
-    <w:p>
-      <w:pPr>
-        <w:autoSpaceDE w:val="0"/>
-        <w:autoSpaceDN w:val="0"/>
-        <w:adjustRightInd w:val="0"/>
-        <w:spacing w:after="0" w:line="240" w:lineRule="auto"/>
-        <w:ind w:firstLine="709"/>
-        <w:rPr>
-          <w:rFonts w:ascii="Consolas" w:hAnsi="Consolas" w:cs="Consolas"/>
-          <w:sz w:val="20"/>
-          <w:szCs w:val="20"/>
-          <w:lang w:val="en-US"/>
-        </w:rPr>
-      </w:pPr>
-      <w:r>
-        <w:rPr>
-          <w:rFonts w:ascii="Consolas" w:hAnsi="Consolas" w:cs="Consolas"/>
-          <w:sz w:val="20"/>
-          <w:szCs w:val="20"/>
-          <w:lang w:val="en-US"/>
-        </w:rPr>
-        <w:t>&gt; pie(</w:t>
-      </w:r>
-      <w:proofErr w:type="spellStart"/>
-      <w:r>
-        <w:rPr>
-          <w:rFonts w:ascii="Consolas" w:hAnsi="Consolas" w:cs="Consolas"/>
-          <w:sz w:val="20"/>
-          <w:szCs w:val="20"/>
-          <w:lang w:val="en-US"/>
-        </w:rPr>
-        <w:t>pie.sales</w:t>
-      </w:r>
-      <w:proofErr w:type="spellEnd"/>
-      <w:r>
-        <w:rPr>
-          <w:rFonts w:ascii="Consolas" w:hAnsi="Consolas" w:cs="Consolas"/>
-          <w:sz w:val="20"/>
-          <w:szCs w:val="20"/>
-          <w:lang w:val="en-US"/>
-        </w:rPr>
-        <w:t>,</w:t>
-      </w:r>
-    </w:p>
-    <w:p>
-      <w:pPr>
-        <w:autoSpaceDE w:val="0"/>
-        <w:autoSpaceDN w:val="0"/>
-        <w:adjustRightInd w:val="0"/>
-        <w:spacing w:after="0" w:line="240" w:lineRule="auto"/>
-        <w:ind w:firstLine="709"/>
-        <w:rPr>
-          <w:rFonts w:ascii="Consolas" w:hAnsi="Consolas" w:cs="Consolas"/>
-          <w:sz w:val="20"/>
-          <w:szCs w:val="20"/>
-          <w:lang w:val="en-US"/>
-        </w:rPr>
-      </w:pPr>
-      <w:r>
-        <w:rPr>
-          <w:rFonts w:ascii="Consolas" w:hAnsi="Consolas" w:cs="Consolas"/>
-          <w:sz w:val="20"/>
-          <w:szCs w:val="20"/>
-          <w:lang w:val="en-US"/>
-        </w:rPr>
-        <w:t xml:space="preserve">+     </w:t>
-      </w:r>
-      <w:proofErr w:type="spellStart"/>
-      <w:r>
-        <w:rPr>
-          <w:rFonts w:ascii="Consolas" w:hAnsi="Consolas" w:cs="Consolas"/>
-          <w:sz w:val="20"/>
-          <w:szCs w:val="20"/>
-          <w:lang w:val="en-US"/>
-        </w:rPr>
-        <w:t>col</w:t>
-      </w:r>
-      <w:proofErr w:type="spellEnd"/>
-      <w:r>
-        <w:rPr>
-          <w:rFonts w:ascii="Consolas" w:hAnsi="Consolas" w:cs="Consolas"/>
-          <w:sz w:val="20"/>
-          <w:szCs w:val="20"/>
-          <w:lang w:val="en-US"/>
-        </w:rPr>
-        <w:t xml:space="preserve"> = c("purple","violetred1","green3","cornsilk","cyan","white"))</w:t>
+        <w:t>+     col = c("purple","violetred1","green3","cornsilk","cyan","white"))</w:t>
       </w:r>
     </w:p>
     <w:p>
@@ -1934,7 +1979,6 @@
         </w:rPr>
         <w:t xml:space="preserve">№2 работы функции </w:t>
       </w:r>
-      <w:proofErr w:type="spellStart"/>
       <w:r>
         <w:rPr>
           <w:rFonts w:ascii="Times New Roman" w:hAnsi="Times New Roman" w:cs="Times New Roman"/>
@@ -1943,7 +1987,6 @@
         </w:rPr>
         <w:t>graphics</w:t>
       </w:r>
-      <w:proofErr w:type="spellEnd"/>
     </w:p>
     <w:p>
       <w:pPr>
@@ -1973,25 +2016,7 @@
           <w:sz w:val="28"/>
           <w:szCs w:val="28"/>
         </w:rPr>
-        <w:t xml:space="preserve">Приведем пример работы функции </w:t>
-      </w:r>
-      <w:proofErr w:type="spellStart"/>
-      <w:r>
-        <w:rPr>
-          <w:rFonts w:ascii="Times New Roman" w:hAnsi="Times New Roman" w:cs="Times New Roman"/>
-          <w:sz w:val="28"/>
-          <w:szCs w:val="28"/>
-        </w:rPr>
-        <w:t>plotmath</w:t>
-      </w:r>
-      <w:proofErr w:type="spellEnd"/>
-      <w:r>
-        <w:rPr>
-          <w:rFonts w:ascii="Times New Roman" w:hAnsi="Times New Roman" w:cs="Times New Roman"/>
-          <w:sz w:val="28"/>
-          <w:szCs w:val="28"/>
-        </w:rPr>
-        <w:t>.</w:t>
+        <w:t>Приведем пример работы функции plotmath.</w:t>
       </w:r>
     </w:p>
     <w:p>
@@ -2013,44 +2038,28 @@
       </w:pPr>
       <w:r>
         <w:lastRenderedPageBreak/>
-        <w:t>&gt; demo(</w:t>
-      </w:r>
-      <w:proofErr w:type="spellStart"/>
-      <w:r>
-        <w:t>plotmath</w:t>
-      </w:r>
-      <w:proofErr w:type="spellEnd"/>
-      <w:r>
-        <w:t>)</w:t>
-      </w:r>
-    </w:p>
-    <w:p>
-      <w:pPr>
-        <w:pStyle w:val="1"/>
-        <w:ind w:firstLine="709"/>
-      </w:pPr>
-    </w:p>
-    <w:p>
-      <w:pPr>
-        <w:pStyle w:val="1"/>
-        <w:ind w:firstLine="709"/>
-      </w:pPr>
-    </w:p>
-    <w:p>
-      <w:pPr>
-        <w:pStyle w:val="1"/>
-        <w:ind w:firstLine="709"/>
-      </w:pPr>
-      <w:r>
-        <w:t xml:space="preserve">        demo(</w:t>
-      </w:r>
-      <w:proofErr w:type="spellStart"/>
-      <w:r>
-        <w:t>plotmath</w:t>
-      </w:r>
-      <w:proofErr w:type="spellEnd"/>
-      <w:r>
-        <w:t>)</w:t>
+        <w:t>&gt; demo(plotmath)</w:t>
+      </w:r>
+    </w:p>
+    <w:p>
+      <w:pPr>
+        <w:pStyle w:val="1"/>
+        <w:ind w:firstLine="709"/>
+      </w:pPr>
+    </w:p>
+    <w:p>
+      <w:pPr>
+        <w:pStyle w:val="1"/>
+        <w:ind w:firstLine="709"/>
+      </w:pPr>
+    </w:p>
+    <w:p>
+      <w:pPr>
+        <w:pStyle w:val="1"/>
+        <w:ind w:firstLine="709"/>
+      </w:pPr>
+      <w:r>
+        <w:t xml:space="preserve">        demo(plotmath)</w:t>
       </w:r>
     </w:p>
     <w:p>
@@ -2122,15 +2131,7 @@
         <w:ind w:firstLine="709"/>
       </w:pPr>
       <w:r>
-        <w:t>&gt; require(</w:t>
-      </w:r>
-      <w:proofErr w:type="spellStart"/>
-      <w:r>
-        <w:t>grDevices</w:t>
-      </w:r>
-      <w:proofErr w:type="spellEnd"/>
-      <w:r>
-        <w:t>); require(graphics)</w:t>
+        <w:t>&gt; require(grDevices); require(graphics)</w:t>
       </w:r>
     </w:p>
     <w:p>
@@ -2190,111 +2191,53 @@
         <w:ind w:firstLine="709"/>
       </w:pPr>
       <w:r>
-        <w:t xml:space="preserve">&gt; </w:t>
-      </w:r>
-      <w:proofErr w:type="spellStart"/>
-      <w:r>
-        <w:t>make.table</w:t>
-      </w:r>
-      <w:proofErr w:type="spellEnd"/>
-      <w:r>
-        <w:t xml:space="preserve"> &lt;- function(nr, </w:t>
-      </w:r>
-      <w:proofErr w:type="spellStart"/>
-      <w:r>
-        <w:t>nc</w:t>
-      </w:r>
-      <w:proofErr w:type="spellEnd"/>
-      <w:r>
-        <w:t>) {</w:t>
-      </w:r>
-    </w:p>
-    <w:p>
-      <w:pPr>
-        <w:pStyle w:val="1"/>
-        <w:ind w:firstLine="709"/>
-      </w:pPr>
-      <w:r>
+        <w:t>&gt; make.table &lt;- function(nr, nc) {</w:t>
+      </w:r>
+    </w:p>
+    <w:p>
+      <w:pPr>
+        <w:pStyle w:val="1"/>
+        <w:ind w:firstLine="709"/>
+      </w:pPr>
+      <w:r>
+        <w:t>+     savepar &lt;- par(mar=rep(0, 4), pty="s")</w:t>
+      </w:r>
+    </w:p>
+    <w:p>
+      <w:pPr>
+        <w:pStyle w:val="1"/>
+        <w:ind w:firstLine="709"/>
+      </w:pPr>
+      <w:r>
+        <w:t>+     plot(c(0, nc*2 + 1), c(0, -(nr + 1)),</w:t>
+      </w:r>
+    </w:p>
+    <w:p>
+      <w:pPr>
+        <w:pStyle w:val="1"/>
+        <w:ind w:firstLine="709"/>
+      </w:pPr>
+      <w:r>
+        <w:t>+          type="n", xlab="", ylab="", axes=FALSE)</w:t>
+      </w:r>
+    </w:p>
+    <w:p>
+      <w:pPr>
+        <w:pStyle w:val="1"/>
+        <w:ind w:firstLine="709"/>
+        <w:rPr>
+          <w:lang w:val="ru-RU"/>
+        </w:rPr>
+      </w:pPr>
+      <w:r>
+        <w:rPr>
+          <w:lang w:val="ru-RU"/>
+        </w:rPr>
         <w:t xml:space="preserve">+     </w:t>
       </w:r>
-      <w:proofErr w:type="spellStart"/>
       <w:r>
         <w:t>savepar</w:t>
       </w:r>
-      <w:proofErr w:type="spellEnd"/>
-      <w:r>
-        <w:t xml:space="preserve"> &lt;- par(mar=rep(0, 4), </w:t>
-      </w:r>
-      <w:proofErr w:type="spellStart"/>
-      <w:r>
-        <w:t>pty</w:t>
-      </w:r>
-      <w:proofErr w:type="spellEnd"/>
-      <w:r>
-        <w:t>="s")</w:t>
-      </w:r>
-    </w:p>
-    <w:p>
-      <w:pPr>
-        <w:pStyle w:val="1"/>
-        <w:ind w:firstLine="709"/>
-      </w:pPr>
-      <w:r>
-        <w:t xml:space="preserve">+     plot(c(0, </w:t>
-      </w:r>
-      <w:proofErr w:type="spellStart"/>
-      <w:r>
-        <w:t>nc</w:t>
-      </w:r>
-      <w:proofErr w:type="spellEnd"/>
-      <w:r>
-        <w:t>*2 + 1), c(0, -(nr + 1)),</w:t>
-      </w:r>
-    </w:p>
-    <w:p>
-      <w:pPr>
-        <w:pStyle w:val="1"/>
-        <w:ind w:firstLine="709"/>
-      </w:pPr>
-      <w:r>
-        <w:t xml:space="preserve">+          type="n", </w:t>
-      </w:r>
-      <w:proofErr w:type="spellStart"/>
-      <w:r>
-        <w:t>xlab</w:t>
-      </w:r>
-      <w:proofErr w:type="spellEnd"/>
-      <w:r>
-        <w:t xml:space="preserve">="", </w:t>
-      </w:r>
-      <w:proofErr w:type="spellStart"/>
-      <w:r>
-        <w:t>ylab</w:t>
-      </w:r>
-      <w:proofErr w:type="spellEnd"/>
-      <w:r>
-        <w:t>="", axes=FALSE)</w:t>
-      </w:r>
-    </w:p>
-    <w:p>
-      <w:pPr>
-        <w:pStyle w:val="1"/>
-        <w:ind w:firstLine="709"/>
-        <w:rPr>
-          <w:lang w:val="ru-RU"/>
-        </w:rPr>
-      </w:pPr>
-      <w:r>
-        <w:rPr>
-          <w:lang w:val="ru-RU"/>
-        </w:rPr>
-        <w:t xml:space="preserve">+     </w:t>
-      </w:r>
-      <w:proofErr w:type="spellStart"/>
-      <w:r>
-        <w:t>savepar</w:t>
-      </w:r>
-      <w:proofErr w:type="spellEnd"/>
     </w:p>
     <w:p>
       <w:pPr>
@@ -2422,18 +2365,8 @@
           <w:sz w:val="28"/>
           <w:szCs w:val="28"/>
         </w:rPr>
-        <w:t xml:space="preserve">Пример работы функции </w:t>
-      </w:r>
-      <w:proofErr w:type="spellStart"/>
-      <w:r>
-        <w:rPr>
-          <w:rFonts w:ascii="Times New Roman" w:hAnsi="Times New Roman" w:cs="Times New Roman"/>
-          <w:sz w:val="28"/>
-          <w:szCs w:val="28"/>
-        </w:rPr>
-        <w:t>plotmath</w:t>
-      </w:r>
-      <w:proofErr w:type="spellEnd"/>
+        <w:t>Пример работы функции plotmath</w:t>
+      </w:r>
     </w:p>
     <w:p>
       <w:pPr>
@@ -2453,25 +2386,7 @@
           <w:szCs w:val="28"/>
         </w:rPr>
         <w:lastRenderedPageBreak/>
-        <w:t xml:space="preserve">Приведем пример работы функции </w:t>
-      </w:r>
-      <w:proofErr w:type="spellStart"/>
-      <w:r>
-        <w:rPr>
-          <w:rFonts w:ascii="Times New Roman" w:hAnsi="Times New Roman" w:cs="Times New Roman"/>
-          <w:sz w:val="28"/>
-          <w:szCs w:val="28"/>
-        </w:rPr>
-        <w:t>persp</w:t>
-      </w:r>
-      <w:proofErr w:type="spellEnd"/>
-      <w:r>
-        <w:rPr>
-          <w:rFonts w:ascii="Times New Roman" w:hAnsi="Times New Roman" w:cs="Times New Roman"/>
-          <w:sz w:val="28"/>
-          <w:szCs w:val="28"/>
-        </w:rPr>
-        <w:t>.</w:t>
+        <w:t>Приведем пример работы функции persp.</w:t>
       </w:r>
     </w:p>
     <w:p>
@@ -2492,44 +2407,28 @@
         <w:ind w:firstLine="709"/>
       </w:pPr>
       <w:r>
-        <w:t>&gt; &gt; demo(</w:t>
-      </w:r>
-      <w:proofErr w:type="spellStart"/>
-      <w:r>
-        <w:t>persp</w:t>
-      </w:r>
-      <w:proofErr w:type="spellEnd"/>
-      <w:r>
-        <w:t>)</w:t>
-      </w:r>
-    </w:p>
-    <w:p>
-      <w:pPr>
-        <w:pStyle w:val="1"/>
-        <w:ind w:firstLine="709"/>
-      </w:pPr>
-    </w:p>
-    <w:p>
-      <w:pPr>
-        <w:pStyle w:val="1"/>
-        <w:ind w:firstLine="709"/>
-      </w:pPr>
-    </w:p>
-    <w:p>
-      <w:pPr>
-        <w:pStyle w:val="1"/>
-        <w:ind w:firstLine="709"/>
-      </w:pPr>
-      <w:r>
-        <w:t xml:space="preserve">        demo(</w:t>
-      </w:r>
-      <w:proofErr w:type="spellStart"/>
-      <w:r>
-        <w:t>persp</w:t>
-      </w:r>
-      <w:proofErr w:type="spellEnd"/>
-      <w:r>
-        <w:t>)</w:t>
+        <w:t>&gt; &gt; demo(persp)</w:t>
+      </w:r>
+    </w:p>
+    <w:p>
+      <w:pPr>
+        <w:pStyle w:val="1"/>
+        <w:ind w:firstLine="709"/>
+      </w:pPr>
+    </w:p>
+    <w:p>
+      <w:pPr>
+        <w:pStyle w:val="1"/>
+        <w:ind w:firstLine="709"/>
+      </w:pPr>
+    </w:p>
+    <w:p>
+      <w:pPr>
+        <w:pStyle w:val="1"/>
+        <w:ind w:firstLine="709"/>
+      </w:pPr>
+      <w:r>
+        <w:t xml:space="preserve">        demo(persp)</w:t>
       </w:r>
     </w:p>
     <w:p>
@@ -2553,43 +2452,22 @@
         <w:ind w:firstLine="709"/>
       </w:pPr>
       <w:r>
-        <w:t xml:space="preserve">Type  &lt;Return&gt;   to start : </w:t>
-      </w:r>
-      <w:proofErr w:type="spellStart"/>
-      <w:r>
-        <w:t>Rerurn</w:t>
-      </w:r>
-      <w:proofErr w:type="spellEnd"/>
-    </w:p>
-    <w:p>
-      <w:pPr>
-        <w:pStyle w:val="1"/>
-        <w:ind w:firstLine="709"/>
-      </w:pPr>
-    </w:p>
-    <w:p>
-      <w:pPr>
-        <w:pStyle w:val="1"/>
-        <w:ind w:firstLine="709"/>
-      </w:pPr>
-      <w:r>
-        <w:t xml:space="preserve">&gt; ### Demos for  </w:t>
-      </w:r>
-      <w:proofErr w:type="spellStart"/>
-      <w:r>
-        <w:t>persp</w:t>
-      </w:r>
-      <w:proofErr w:type="spellEnd"/>
-      <w:r>
-        <w:t>()  plots   -- things not in  example(</w:t>
-      </w:r>
-      <w:proofErr w:type="spellStart"/>
-      <w:r>
-        <w:t>persp</w:t>
-      </w:r>
-      <w:proofErr w:type="spellEnd"/>
-      <w:r>
-        <w:t>)</w:t>
+        <w:t>Type  &lt;Return&gt;   to start : Rerurn</w:t>
+      </w:r>
+    </w:p>
+    <w:p>
+      <w:pPr>
+        <w:pStyle w:val="1"/>
+        <w:ind w:firstLine="709"/>
+      </w:pPr>
+    </w:p>
+    <w:p>
+      <w:pPr>
+        <w:pStyle w:val="1"/>
+        <w:ind w:firstLine="709"/>
+      </w:pPr>
+      <w:r>
+        <w:t>&gt; ### Demos for  persp()  plots   -- things not in  example(persp)</w:t>
       </w:r>
     </w:p>
     <w:p>
@@ -2631,15 +2509,7 @@
         <w:ind w:firstLine="709"/>
       </w:pPr>
       <w:r>
-        <w:t>&gt; require(</w:t>
-      </w:r>
-      <w:proofErr w:type="spellStart"/>
-      <w:r>
-        <w:t>grDevices</w:t>
-      </w:r>
-      <w:proofErr w:type="spellEnd"/>
-      <w:r>
-        <w:t>); require(graphics)</w:t>
+        <w:t>&gt; require(grDevices); require(graphics)</w:t>
       </w:r>
     </w:p>
     <w:p>
@@ -2663,15 +2533,7 @@
         <w:ind w:firstLine="709"/>
       </w:pPr>
       <w:r>
-        <w:t xml:space="preserve">&gt; ##     Rotated </w:t>
-      </w:r>
-      <w:proofErr w:type="spellStart"/>
-      <w:r>
-        <w:t>sinc</w:t>
-      </w:r>
-      <w:proofErr w:type="spellEnd"/>
-      <w:r>
-        <w:t xml:space="preserve"> function.</w:t>
+        <w:t>&gt; ##     Rotated sinc function.</w:t>
       </w:r>
     </w:p>
     <w:p>
@@ -2689,23 +2551,7 @@
         <w:ind w:firstLine="709"/>
       </w:pPr>
       <w:r>
-        <w:t xml:space="preserve">&gt; x &lt;- </w:t>
-      </w:r>
-      <w:proofErr w:type="spellStart"/>
-      <w:r>
-        <w:t>seq</w:t>
-      </w:r>
-      <w:proofErr w:type="spellEnd"/>
-      <w:r>
-        <w:t xml:space="preserve">(-10, 10, </w:t>
-      </w:r>
-      <w:proofErr w:type="spellStart"/>
-      <w:r>
-        <w:t>length.out</w:t>
-      </w:r>
-      <w:proofErr w:type="spellEnd"/>
-      <w:r>
-        <w:t xml:space="preserve"> = 50)</w:t>
+        <w:t>&gt; x &lt;- seq(-10, 10, length.out = 50)</w:t>
       </w:r>
     </w:p>
     <w:p>
@@ -2735,23 +2581,7 @@
         <w:ind w:firstLine="709"/>
       </w:pPr>
       <w:r>
-        <w:t xml:space="preserve">&gt; </w:t>
-      </w:r>
-      <w:proofErr w:type="spellStart"/>
-      <w:r>
-        <w:t>rotsinc</w:t>
-      </w:r>
-      <w:proofErr w:type="spellEnd"/>
-      <w:r>
-        <w:t xml:space="preserve"> &lt;- function(</w:t>
-      </w:r>
-      <w:proofErr w:type="spellStart"/>
-      <w:r>
-        <w:t>x,y</w:t>
-      </w:r>
-      <w:proofErr w:type="spellEnd"/>
-      <w:r>
-        <w:t>)</w:t>
+        <w:t>&gt; rotsinc &lt;- function(x,y)</w:t>
       </w:r>
     </w:p>
     <w:p>
@@ -2769,40 +2599,16 @@
         <w:ind w:firstLine="709"/>
       </w:pPr>
       <w:r>
-        <w:t xml:space="preserve">+     </w:t>
-      </w:r>
-      <w:proofErr w:type="spellStart"/>
-      <w:r>
-        <w:t>sinc</w:t>
-      </w:r>
-      <w:proofErr w:type="spellEnd"/>
-      <w:r>
-        <w:t xml:space="preserve"> &lt;- function(x) { y &lt;- sin(x)/x ; y[is.na(y)] &lt;- 1; y }</w:t>
-      </w:r>
-    </w:p>
-    <w:p>
-      <w:pPr>
-        <w:pStyle w:val="1"/>
-        <w:ind w:firstLine="709"/>
-      </w:pPr>
-      <w:r>
-        <w:t xml:space="preserve">+     10 * </w:t>
-      </w:r>
-      <w:proofErr w:type="spellStart"/>
-      <w:r>
-        <w:t>sinc</w:t>
-      </w:r>
-      <w:proofErr w:type="spellEnd"/>
-      <w:r>
-        <w:t xml:space="preserve">( </w:t>
-      </w:r>
-      <w:proofErr w:type="spellStart"/>
-      <w:r>
-        <w:t>sqrt</w:t>
-      </w:r>
-      <w:proofErr w:type="spellEnd"/>
-      <w:r>
-        <w:t>(x^2+y^2) )</w:t>
+        <w:t>+     sinc &lt;- function(x) { y &lt;- sin(x)/x ; y[is.na(y)] &lt;- 1; y }</w:t>
+      </w:r>
+    </w:p>
+    <w:p>
+      <w:pPr>
+        <w:pStyle w:val="1"/>
+        <w:ind w:firstLine="709"/>
+      </w:pPr>
+      <w:r>
+        <w:t>+     10 * sinc( sqrt(x^2+y^2) )</w:t>
       </w:r>
     </w:p>
     <w:p>
@@ -2826,177 +2632,76 @@
         <w:ind w:firstLine="709"/>
       </w:pPr>
       <w:r>
-        <w:t xml:space="preserve">&gt; sinc.exp &lt;- expression(z == </w:t>
-      </w:r>
-      <w:proofErr w:type="spellStart"/>
-      <w:r>
-        <w:t>Sinc</w:t>
-      </w:r>
-      <w:proofErr w:type="spellEnd"/>
-      <w:r>
-        <w:t>(</w:t>
-      </w:r>
-      <w:proofErr w:type="spellStart"/>
-      <w:r>
-        <w:t>sqrt</w:t>
-      </w:r>
-      <w:proofErr w:type="spellEnd"/>
-      <w:r>
-        <w:t>(x^2 + y^2)))</w:t>
-      </w:r>
-    </w:p>
-    <w:p>
-      <w:pPr>
-        <w:pStyle w:val="1"/>
-        <w:ind w:firstLine="709"/>
-      </w:pPr>
-    </w:p>
-    <w:p>
-      <w:pPr>
-        <w:pStyle w:val="1"/>
-        <w:ind w:firstLine="709"/>
-      </w:pPr>
-      <w:r>
-        <w:t xml:space="preserve">&gt; z &lt;- outer(x, y, </w:t>
-      </w:r>
-      <w:proofErr w:type="spellStart"/>
-      <w:r>
-        <w:t>rotsinc</w:t>
-      </w:r>
-      <w:proofErr w:type="spellEnd"/>
-      <w:r>
-        <w:t>)</w:t>
-      </w:r>
-    </w:p>
-    <w:p>
-      <w:pPr>
-        <w:pStyle w:val="1"/>
-        <w:ind w:firstLine="709"/>
-      </w:pPr>
-    </w:p>
-    <w:p>
-      <w:pPr>
-        <w:pStyle w:val="1"/>
-        <w:ind w:firstLine="709"/>
-      </w:pPr>
-      <w:r>
-        <w:t xml:space="preserve">&gt; </w:t>
-      </w:r>
-      <w:proofErr w:type="spellStart"/>
-      <w:r>
-        <w:t>oldpar</w:t>
-      </w:r>
-      <w:proofErr w:type="spellEnd"/>
-      <w:r>
-        <w:t xml:space="preserve"> &lt;- par(</w:t>
-      </w:r>
-      <w:proofErr w:type="spellStart"/>
-      <w:r>
-        <w:t>bg</w:t>
-      </w:r>
-      <w:proofErr w:type="spellEnd"/>
-      <w:r>
-        <w:t xml:space="preserve"> = "white")</w:t>
-      </w:r>
-    </w:p>
-    <w:p>
-      <w:pPr>
-        <w:pStyle w:val="1"/>
-        <w:ind w:firstLine="709"/>
-      </w:pPr>
-    </w:p>
-    <w:p>
-      <w:pPr>
-        <w:pStyle w:val="1"/>
-        <w:ind w:firstLine="709"/>
-      </w:pPr>
-      <w:r>
-        <w:t xml:space="preserve">&gt; </w:t>
-      </w:r>
-      <w:proofErr w:type="spellStart"/>
-      <w:r>
-        <w:t>persp</w:t>
-      </w:r>
-      <w:proofErr w:type="spellEnd"/>
-      <w:r>
-        <w:t xml:space="preserve">(x, y, z, theta = 30, phi = 30, expand = 0.5, </w:t>
-      </w:r>
-      <w:proofErr w:type="spellStart"/>
-      <w:r>
-        <w:t>col</w:t>
-      </w:r>
-      <w:proofErr w:type="spellEnd"/>
-      <w:r>
-        <w:t xml:space="preserve"> = "</w:t>
-      </w:r>
-      <w:proofErr w:type="spellStart"/>
-      <w:r>
-        <w:t>lightblue</w:t>
-      </w:r>
-      <w:proofErr w:type="spellEnd"/>
-      <w:r>
-        <w:t>")</w:t>
-      </w:r>
-    </w:p>
-    <w:p>
-      <w:pPr>
-        <w:pStyle w:val="1"/>
-        <w:ind w:firstLine="709"/>
-      </w:pPr>
-      <w:proofErr w:type="spellStart"/>
-      <w:r>
-        <w:t>Ожидаю</w:t>
-      </w:r>
-      <w:proofErr w:type="spellEnd"/>
-      <w:r>
-        <w:t xml:space="preserve"> </w:t>
-      </w:r>
-      <w:proofErr w:type="spellStart"/>
-      <w:r>
-        <w:t>подтверждения</w:t>
-      </w:r>
-      <w:proofErr w:type="spellEnd"/>
-      <w:r>
-        <w:t xml:space="preserve"> </w:t>
-      </w:r>
-      <w:proofErr w:type="spellStart"/>
-      <w:r>
-        <w:t>смены</w:t>
-      </w:r>
-      <w:proofErr w:type="spellEnd"/>
-      <w:r>
-        <w:t xml:space="preserve"> </w:t>
-      </w:r>
-      <w:proofErr w:type="spellStart"/>
-      <w:r>
-        <w:t>страницы</w:t>
-      </w:r>
-      <w:proofErr w:type="spellEnd"/>
-      <w:r>
-        <w:t>...</w:t>
-      </w:r>
-    </w:p>
-    <w:p>
-      <w:pPr>
-        <w:pStyle w:val="1"/>
-        <w:ind w:firstLine="709"/>
-      </w:pPr>
-    </w:p>
-    <w:p>
-      <w:pPr>
-        <w:pStyle w:val="1"/>
-        <w:ind w:firstLine="709"/>
-      </w:pPr>
-      <w:r>
-        <w:t xml:space="preserve">&gt; title(sub=".")## work around </w:t>
-      </w:r>
-      <w:proofErr w:type="spellStart"/>
-      <w:r>
-        <w:t>persp+plotmath</w:t>
-      </w:r>
-      <w:proofErr w:type="spellEnd"/>
-      <w:r>
-        <w:t xml:space="preserve"> bug</w:t>
+        <w:t>&gt; sinc.exp &lt;- expression(z == Sinc(sqrt(x^2 + y^2)))</w:t>
+      </w:r>
+    </w:p>
+    <w:p>
+      <w:pPr>
+        <w:pStyle w:val="1"/>
+        <w:ind w:firstLine="709"/>
+      </w:pPr>
+    </w:p>
+    <w:p>
+      <w:pPr>
+        <w:pStyle w:val="1"/>
+        <w:ind w:firstLine="709"/>
+      </w:pPr>
+      <w:r>
+        <w:t>&gt; z &lt;- outer(x, y, rotsinc)</w:t>
+      </w:r>
+    </w:p>
+    <w:p>
+      <w:pPr>
+        <w:pStyle w:val="1"/>
+        <w:ind w:firstLine="709"/>
+      </w:pPr>
+    </w:p>
+    <w:p>
+      <w:pPr>
+        <w:pStyle w:val="1"/>
+        <w:ind w:firstLine="709"/>
+      </w:pPr>
+      <w:r>
+        <w:t>&gt; oldpar &lt;- par(bg = "white")</w:t>
+      </w:r>
+    </w:p>
+    <w:p>
+      <w:pPr>
+        <w:pStyle w:val="1"/>
+        <w:ind w:firstLine="709"/>
+      </w:pPr>
+    </w:p>
+    <w:p>
+      <w:pPr>
+        <w:pStyle w:val="1"/>
+        <w:ind w:firstLine="709"/>
+      </w:pPr>
+      <w:r>
+        <w:t>&gt; persp(x, y, z, theta = 30, phi = 30, expand = 0.5, col = "lightblue")</w:t>
+      </w:r>
+    </w:p>
+    <w:p>
+      <w:pPr>
+        <w:pStyle w:val="1"/>
+        <w:ind w:firstLine="709"/>
+      </w:pPr>
+      <w:r>
+        <w:t>Ожидаю подтверждения смены страницы...</w:t>
+      </w:r>
+    </w:p>
+    <w:p>
+      <w:pPr>
+        <w:pStyle w:val="1"/>
+        <w:ind w:firstLine="709"/>
+      </w:pPr>
+    </w:p>
+    <w:p>
+      <w:pPr>
+        <w:pStyle w:val="1"/>
+        <w:ind w:firstLine="709"/>
+      </w:pPr>
+      <w:r>
+        <w:t>&gt; title(sub=".")## work around persp+plotmath bug</w:t>
       </w:r>
     </w:p>
     <w:p>
@@ -3026,89 +2731,25 @@
         <w:ind w:firstLine="709"/>
       </w:pPr>
       <w:r>
-        <w:t xml:space="preserve">&gt; </w:t>
-      </w:r>
-      <w:proofErr w:type="spellStart"/>
-      <w:r>
-        <w:t>persp</w:t>
-      </w:r>
-      <w:proofErr w:type="spellEnd"/>
-      <w:r>
-        <w:t xml:space="preserve">(x, y, z, theta = 30, phi = 30, expand = 0.5, </w:t>
-      </w:r>
-      <w:proofErr w:type="spellStart"/>
-      <w:r>
-        <w:t>col</w:t>
-      </w:r>
-      <w:proofErr w:type="spellEnd"/>
-      <w:r>
-        <w:t xml:space="preserve"> = "</w:t>
-      </w:r>
-      <w:proofErr w:type="spellStart"/>
-      <w:r>
-        <w:t>lightblue</w:t>
-      </w:r>
-      <w:proofErr w:type="spellEnd"/>
-      <w:r>
-        <w:t>",</w:t>
-      </w:r>
-    </w:p>
-    <w:p>
-      <w:pPr>
-        <w:pStyle w:val="1"/>
-        <w:ind w:firstLine="709"/>
-      </w:pPr>
-      <w:r>
-        <w:t xml:space="preserve">+       </w:t>
-      </w:r>
-      <w:proofErr w:type="spellStart"/>
-      <w:r>
-        <w:t>ltheta</w:t>
-      </w:r>
-      <w:proofErr w:type="spellEnd"/>
-      <w:r>
-        <w:t xml:space="preserve"> = 120, shade = 0.75, </w:t>
-      </w:r>
-      <w:proofErr w:type="spellStart"/>
-      <w:r>
-        <w:t>ticktype</w:t>
-      </w:r>
-      <w:proofErr w:type="spellEnd"/>
-      <w:r>
-        <w:t xml:space="preserve"> = "detailed",</w:t>
-      </w:r>
-    </w:p>
-    <w:p>
-      <w:pPr>
-        <w:pStyle w:val="1"/>
-        <w:ind w:firstLine="709"/>
-      </w:pPr>
-      <w:r>
-        <w:t xml:space="preserve">+       </w:t>
-      </w:r>
-      <w:proofErr w:type="spellStart"/>
-      <w:r>
-        <w:t>xlab</w:t>
-      </w:r>
-      <w:proofErr w:type="spellEnd"/>
-      <w:r>
-        <w:t xml:space="preserve"> = "X", </w:t>
-      </w:r>
-      <w:proofErr w:type="spellStart"/>
-      <w:r>
-        <w:t>ylab</w:t>
-      </w:r>
-      <w:proofErr w:type="spellEnd"/>
-      <w:r>
-        <w:t xml:space="preserve"> = "Y", </w:t>
-      </w:r>
-      <w:proofErr w:type="spellStart"/>
-      <w:r>
-        <w:t>zlab</w:t>
-      </w:r>
-      <w:proofErr w:type="spellEnd"/>
-      <w:r>
-        <w:t xml:space="preserve"> = "Z")</w:t>
+        <w:t>&gt; persp(x, y, z, theta = 30, phi = 30, expand = 0.5, col = "lightblue",</w:t>
+      </w:r>
+    </w:p>
+    <w:p>
+      <w:pPr>
+        <w:pStyle w:val="1"/>
+        <w:ind w:firstLine="709"/>
+      </w:pPr>
+      <w:r>
+        <w:t>+       ltheta = 120, shade = 0.75, ticktype = "detailed",</w:t>
+      </w:r>
+    </w:p>
+    <w:p>
+      <w:pPr>
+        <w:pStyle w:val="1"/>
+        <w:ind w:firstLine="709"/>
+      </w:pPr>
+      <w:r>
+        <w:t>+       xlab = "X", ylab = "Y", zlab = "Z")</w:t>
       </w:r>
     </w:p>
     <w:p>
@@ -3245,16 +2886,7 @@
           <w:sz w:val="28"/>
           <w:szCs w:val="28"/>
         </w:rPr>
-        <w:t xml:space="preserve">№1 работы функции </w:t>
-      </w:r>
-      <w:proofErr w:type="spellStart"/>
-      <w:r>
-        <w:rPr>
-          <w:rFonts w:ascii="Times New Roman" w:hAnsi="Times New Roman" w:cs="Times New Roman"/>
-          <w:sz w:val="28"/>
-          <w:szCs w:val="28"/>
-        </w:rPr>
-        <w:t>p</w:t>
+        <w:t>№1 работы функции p</w:t>
       </w:r>
       <w:r>
         <w:rPr>
@@ -3265,7 +2897,6 @@
         </w:rPr>
         <w:t>ersp</w:t>
       </w:r>
-      <w:proofErr w:type="spellEnd"/>
     </w:p>
     <w:p>
       <w:pPr>
@@ -3402,16 +3033,7 @@
           <w:sz w:val="28"/>
           <w:szCs w:val="28"/>
         </w:rPr>
-        <w:t xml:space="preserve">№2 работы функции </w:t>
-      </w:r>
-      <w:proofErr w:type="spellStart"/>
-      <w:r>
-        <w:rPr>
-          <w:rFonts w:ascii="Times New Roman" w:hAnsi="Times New Roman" w:cs="Times New Roman"/>
-          <w:sz w:val="28"/>
-          <w:szCs w:val="28"/>
-        </w:rPr>
-        <w:t>p</w:t>
+        <w:t>№2 работы функции p</w:t>
       </w:r>
       <w:r>
         <w:rPr>
@@ -3422,7 +3044,6 @@
         </w:rPr>
         <w:t>ersp</w:t>
       </w:r>
-      <w:proofErr w:type="spellEnd"/>
     </w:p>
     <w:p>
       <w:pPr>
@@ -3634,8 +3255,6 @@
           <w:szCs w:val="28"/>
         </w:rPr>
       </w:pPr>
-      <w:bookmarkStart w:id="0" w:name="_GoBack"/>
-      <w:bookmarkEnd w:id="0"/>
       <w:r>
         <w:rPr>
           <w:rFonts w:ascii="Times New Roman" w:hAnsi="Times New Roman" w:cs="Times New Roman"/>
@@ -4237,7 +3856,17 @@
           <w:sz w:val="28"/>
           <w:szCs w:val="28"/>
         </w:rPr>
-        <w:t xml:space="preserve"> возможности языка R для работы с графикой</w:t>
+        <w:t xml:space="preserve"> возможности языка R для </w:t>
+      </w:r>
+      <w:bookmarkStart w:id="0" w:name="_GoBack"/>
+      <w:bookmarkEnd w:id="0"/>
+      <w:r>
+        <w:rPr>
+          <w:rFonts w:ascii="Times New Roman" w:hAnsi="Times New Roman" w:cs="Times New Roman"/>
+          <w:sz w:val="28"/>
+          <w:szCs w:val="28"/>
+        </w:rPr>
+        <w:t>работы с графикой</w:t>
       </w:r>
       <w:r>
         <w:rPr>
@@ -4277,7 +3906,7 @@
 </file>
 
 <file path=word/endnotes.xml><?xml version="1.0" encoding="utf-8"?>
-<w:endnotes xmlns:ve="http://schemas.openxmlformats.org/markup-compatibility/2006" xmlns:o="urn:schemas-microsoft-com:office:office" xmlns:r="http://schemas.openxmlformats.org/officeDocument/2006/relationships" xmlns:m="http://schemas.openxmlformats.org/officeDocument/2006/math" xmlns:v="urn:schemas-microsoft-com:vml" xmlns:wp="http://schemas.openxmlformats.org/drawingml/2006/wordprocessingDrawing" xmlns:w10="urn:schemas-microsoft-com:office:word" xmlns:w="http://schemas.openxmlformats.org/wordprocessingml/2006/main" xmlns:wne="http://schemas.microsoft.com/office/word/2006/wordml">
+<w:endnotes xmlns:wpc="http://schemas.microsoft.com/office/word/2010/wordprocessingCanvas" xmlns:mc="http://schemas.openxmlformats.org/markup-compatibility/2006" xmlns:o="urn:schemas-microsoft-com:office:office" xmlns:r="http://schemas.openxmlformats.org/officeDocument/2006/relationships" xmlns:m="http://schemas.openxmlformats.org/officeDocument/2006/math" xmlns:v="urn:schemas-microsoft-com:vml" xmlns:wp14="http://schemas.microsoft.com/office/word/2010/wordprocessingDrawing" xmlns:wp="http://schemas.openxmlformats.org/drawingml/2006/wordprocessingDrawing" xmlns:w10="urn:schemas-microsoft-com:office:word" xmlns:w="http://schemas.openxmlformats.org/wordprocessingml/2006/main" xmlns:w14="http://schemas.microsoft.com/office/word/2010/wordml" xmlns:w15="http://schemas.microsoft.com/office/word/2012/wordml" xmlns:wpg="http://schemas.microsoft.com/office/word/2010/wordprocessingGroup" xmlns:wpi="http://schemas.microsoft.com/office/word/2010/wordprocessingInk" xmlns:wne="http://schemas.microsoft.com/office/word/2006/wordml" xmlns:wps="http://schemas.microsoft.com/office/word/2010/wordprocessingShape" mc:Ignorable="w14 w15 wp14">
   <w:endnote w:type="separator" w:id="-1">
     <w:p>
       <w:pPr>
@@ -4302,7 +3931,7 @@
 </file>
 
 <file path=word/footnotes.xml><?xml version="1.0" encoding="utf-8"?>
-<w:footnotes xmlns:ve="http://schemas.openxmlformats.org/markup-compatibility/2006" xmlns:o="urn:schemas-microsoft-com:office:office" xmlns:r="http://schemas.openxmlformats.org/officeDocument/2006/relationships" xmlns:m="http://schemas.openxmlformats.org/officeDocument/2006/math" xmlns:v="urn:schemas-microsoft-com:vml" xmlns:wp="http://schemas.openxmlformats.org/drawingml/2006/wordprocessingDrawing" xmlns:w10="urn:schemas-microsoft-com:office:word" xmlns:w="http://schemas.openxmlformats.org/wordprocessingml/2006/main" xmlns:wne="http://schemas.microsoft.com/office/word/2006/wordml">
+<w:footnotes xmlns:wpc="http://schemas.microsoft.com/office/word/2010/wordprocessingCanvas" xmlns:mc="http://schemas.openxmlformats.org/markup-compatibility/2006" xmlns:o="urn:schemas-microsoft-com:office:office" xmlns:r="http://schemas.openxmlformats.org/officeDocument/2006/relationships" xmlns:m="http://schemas.openxmlformats.org/officeDocument/2006/math" xmlns:v="urn:schemas-microsoft-com:vml" xmlns:wp14="http://schemas.microsoft.com/office/word/2010/wordprocessingDrawing" xmlns:wp="http://schemas.openxmlformats.org/drawingml/2006/wordprocessingDrawing" xmlns:w10="urn:schemas-microsoft-com:office:word" xmlns:w="http://schemas.openxmlformats.org/wordprocessingml/2006/main" xmlns:w14="http://schemas.microsoft.com/office/word/2010/wordml" xmlns:w15="http://schemas.microsoft.com/office/word/2012/wordml" xmlns:wpg="http://schemas.microsoft.com/office/word/2010/wordprocessingGroup" xmlns:wpi="http://schemas.microsoft.com/office/word/2010/wordprocessingInk" xmlns:wne="http://schemas.microsoft.com/office/word/2006/wordml" xmlns:wps="http://schemas.microsoft.com/office/word/2010/wordprocessingShape" mc:Ignorable="w14 w15 wp14">
   <w:footnote w:type="separator" w:id="-1">
     <w:p>
       <w:pPr>
@@ -4327,7 +3956,7 @@
 </file>
 
 <file path=word/numbering.xml><?xml version="1.0" encoding="utf-8"?>
-<w:numbering xmlns:ve="http://schemas.openxmlformats.org/markup-compatibility/2006" xmlns:o="urn:schemas-microsoft-com:office:office" xmlns:r="http://schemas.openxmlformats.org/officeDocument/2006/relationships" xmlns:m="http://schemas.openxmlformats.org/officeDocument/2006/math" xmlns:v="urn:schemas-microsoft-com:vml" xmlns:wp="http://schemas.openxmlformats.org/drawingml/2006/wordprocessingDrawing" xmlns:w10="urn:schemas-microsoft-com:office:word" xmlns:w="http://schemas.openxmlformats.org/wordprocessingml/2006/main" xmlns:wne="http://schemas.microsoft.com/office/word/2006/wordml">
+<w:numbering xmlns:wpc="http://schemas.microsoft.com/office/word/2010/wordprocessingCanvas" xmlns:mc="http://schemas.openxmlformats.org/markup-compatibility/2006" xmlns:o="urn:schemas-microsoft-com:office:office" xmlns:r="http://schemas.openxmlformats.org/officeDocument/2006/relationships" xmlns:m="http://schemas.openxmlformats.org/officeDocument/2006/math" xmlns:v="urn:schemas-microsoft-com:vml" xmlns:wp14="http://schemas.microsoft.com/office/word/2010/wordprocessingDrawing" xmlns:wp="http://schemas.openxmlformats.org/drawingml/2006/wordprocessingDrawing" xmlns:w10="urn:schemas-microsoft-com:office:word" xmlns:w="http://schemas.openxmlformats.org/wordprocessingml/2006/main" xmlns:w14="http://schemas.microsoft.com/office/word/2010/wordml" xmlns:w15="http://schemas.microsoft.com/office/word/2012/wordml" xmlns:wpg="http://schemas.microsoft.com/office/word/2010/wordprocessingGroup" xmlns:wpi="http://schemas.microsoft.com/office/word/2010/wordprocessingInk" xmlns:wne="http://schemas.microsoft.com/office/word/2006/wordml" xmlns:wps="http://schemas.microsoft.com/office/word/2010/wordprocessingShape" mc:Ignorable="w14 w15 wp14">
   <w:abstractNum w:abstractNumId="0">
     <w:nsid w:val="012B0A1A"/>
     <w:multiLevelType w:val="hybridMultilevel"/>
@@ -6400,7 +6029,7 @@
 </file>
 
 <file path=word/styles.xml><?xml version="1.0" encoding="utf-8"?>
-<w:styles xmlns:r="http://schemas.openxmlformats.org/officeDocument/2006/relationships" xmlns:w="http://schemas.openxmlformats.org/wordprocessingml/2006/main">
+<w:styles xmlns:mc="http://schemas.openxmlformats.org/markup-compatibility/2006" xmlns:r="http://schemas.openxmlformats.org/officeDocument/2006/relationships" xmlns:w="http://schemas.openxmlformats.org/wordprocessingml/2006/main" xmlns:w14="http://schemas.microsoft.com/office/word/2010/wordml" xmlns:w15="http://schemas.microsoft.com/office/word/2012/wordml" mc:Ignorable="w14 w15">
   <w:docDefaults>
     <w:rPrDefault>
       <w:rPr>
@@ -6416,144 +6045,378 @@
       </w:pPr>
     </w:pPrDefault>
   </w:docDefaults>
-  <w:latentStyles w:defLockedState="0" w:defUIPriority="99" w:defSemiHidden="1" w:defUnhideWhenUsed="1" w:defQFormat="0" w:count="267">
-    <w:lsdException w:name="Normal" w:semiHidden="0" w:uiPriority="0" w:unhideWhenUsed="0" w:qFormat="1"/>
-    <w:lsdException w:name="heading 1" w:semiHidden="0" w:uiPriority="9" w:unhideWhenUsed="0" w:qFormat="1"/>
-    <w:lsdException w:name="heading 2" w:uiPriority="9" w:qFormat="1"/>
-    <w:lsdException w:name="heading 3" w:uiPriority="9" w:qFormat="1"/>
-    <w:lsdException w:name="heading 4" w:uiPriority="9" w:qFormat="1"/>
-    <w:lsdException w:name="heading 5" w:uiPriority="9" w:qFormat="1"/>
-    <w:lsdException w:name="heading 6" w:uiPriority="9" w:qFormat="1"/>
-    <w:lsdException w:name="heading 7" w:uiPriority="9" w:qFormat="1"/>
-    <w:lsdException w:name="heading 8" w:uiPriority="9" w:qFormat="1"/>
-    <w:lsdException w:name="heading 9" w:uiPriority="9" w:qFormat="1"/>
-    <w:lsdException w:name="toc 1" w:uiPriority="39"/>
-    <w:lsdException w:name="toc 2" w:uiPriority="39"/>
-    <w:lsdException w:name="toc 3" w:uiPriority="39"/>
-    <w:lsdException w:name="toc 4" w:uiPriority="39"/>
-    <w:lsdException w:name="toc 5" w:uiPriority="39"/>
-    <w:lsdException w:name="toc 6" w:uiPriority="39"/>
-    <w:lsdException w:name="toc 7" w:uiPriority="39"/>
-    <w:lsdException w:name="toc 8" w:uiPriority="39"/>
-    <w:lsdException w:name="toc 9" w:uiPriority="39"/>
-    <w:lsdException w:name="caption" w:uiPriority="35" w:qFormat="1"/>
-    <w:lsdException w:name="Title" w:semiHidden="0" w:uiPriority="10" w:unhideWhenUsed="0" w:qFormat="1"/>
-    <w:lsdException w:name="Default Paragraph Font" w:uiPriority="1"/>
-    <w:lsdException w:name="Subtitle" w:semiHidden="0" w:uiPriority="11" w:unhideWhenUsed="0" w:qFormat="1"/>
-    <w:lsdException w:name="Strong" w:semiHidden="0" w:uiPriority="22" w:unhideWhenUsed="0" w:qFormat="1"/>
-    <w:lsdException w:name="Emphasis" w:semiHidden="0" w:uiPriority="20" w:unhideWhenUsed="0" w:qFormat="1"/>
-    <w:lsdException w:name="Table Grid" w:semiHidden="0" w:uiPriority="59" w:unhideWhenUsed="0"/>
-    <w:lsdException w:name="Placeholder Text" w:unhideWhenUsed="0"/>
-    <w:lsdException w:name="No Spacing" w:semiHidden="0" w:uiPriority="1" w:unhideWhenUsed="0" w:qFormat="1"/>
-    <w:lsdException w:name="Light Shading" w:semiHidden="0" w:uiPriority="60" w:unhideWhenUsed="0"/>
-    <w:lsdException w:name="Light List" w:semiHidden="0" w:uiPriority="61" w:unhideWhenUsed="0"/>
-    <w:lsdException w:name="Light Grid" w:semiHidden="0" w:uiPriority="62" w:unhideWhenUsed="0"/>
-    <w:lsdException w:name="Medium Shading 1" w:semiHidden="0" w:uiPriority="63" w:unhideWhenUsed="0"/>
-    <w:lsdException w:name="Medium Shading 2" w:semiHidden="0" w:uiPriority="64" w:unhideWhenUsed="0"/>
-    <w:lsdException w:name="Medium List 1" w:semiHidden="0" w:uiPriority="65" w:unhideWhenUsed="0"/>
-    <w:lsdException w:name="Medium List 2" w:semiHidden="0" w:uiPriority="66" w:unhideWhenUsed="0"/>
-    <w:lsdException w:name="Medium Grid 1" w:semiHidden="0" w:uiPriority="67" w:unhideWhenUsed="0"/>
-    <w:lsdException w:name="Medium Grid 2" w:semiHidden="0" w:uiPriority="68" w:unhideWhenUsed="0"/>
-    <w:lsdException w:name="Medium Grid 3" w:semiHidden="0" w:uiPriority="69" w:unhideWhenUsed="0"/>
-    <w:lsdException w:name="Dark List" w:semiHidden="0" w:uiPriority="70" w:unhideWhenUsed="0"/>
-    <w:lsdException w:name="Colorful Shading" w:semiHidden="0" w:uiPriority="71" w:unhideWhenUsed="0"/>
-    <w:lsdException w:name="Colorful List" w:semiHidden="0" w:uiPriority="72" w:unhideWhenUsed="0"/>
-    <w:lsdException w:name="Colorful Grid" w:semiHidden="0" w:uiPriority="73" w:unhideWhenUsed="0"/>
-    <w:lsdException w:name="Light Shading Accent 1" w:semiHidden="0" w:uiPriority="60" w:unhideWhenUsed="0"/>
-    <w:lsdException w:name="Light List Accent 1" w:semiHidden="0" w:uiPriority="61" w:unhideWhenUsed="0"/>
-    <w:lsdException w:name="Light Grid Accent 1" w:semiHidden="0" w:uiPriority="62" w:unhideWhenUsed="0"/>
-    <w:lsdException w:name="Medium Shading 1 Accent 1" w:semiHidden="0" w:uiPriority="63" w:unhideWhenUsed="0"/>
-    <w:lsdException w:name="Medium Shading 2 Accent 1" w:semiHidden="0" w:uiPriority="64" w:unhideWhenUsed="0"/>
-    <w:lsdException w:name="Medium List 1 Accent 1" w:semiHidden="0" w:uiPriority="65" w:unhideWhenUsed="0"/>
-    <w:lsdException w:name="Revision" w:unhideWhenUsed="0"/>
-    <w:lsdException w:name="List Paragraph" w:semiHidden="0" w:uiPriority="34" w:unhideWhenUsed="0" w:qFormat="1"/>
-    <w:lsdException w:name="Quote" w:semiHidden="0" w:uiPriority="29" w:unhideWhenUsed="0" w:qFormat="1"/>
-    <w:lsdException w:name="Intense Quote" w:semiHidden="0" w:uiPriority="30" w:unhideWhenUsed="0" w:qFormat="1"/>
-    <w:lsdException w:name="Medium List 2 Accent 1" w:semiHidden="0" w:uiPriority="66" w:unhideWhenUsed="0"/>
-    <w:lsdException w:name="Medium Grid 1 Accent 1" w:semiHidden="0" w:uiPriority="67" w:unhideWhenUsed="0"/>
-    <w:lsdException w:name="Medium Grid 2 Accent 1" w:semiHidden="0" w:uiPriority="68" w:unhideWhenUsed="0"/>
-    <w:lsdException w:name="Medium Grid 3 Accent 1" w:semiHidden="0" w:uiPriority="69" w:unhideWhenUsed="0"/>
-    <w:lsdException w:name="Dark List Accent 1" w:semiHidden="0" w:uiPriority="70" w:unhideWhenUsed="0"/>
-    <w:lsdException w:name="Colorful Shading Accent 1" w:semiHidden="0" w:uiPriority="71" w:unhideWhenUsed="0"/>
-    <w:lsdException w:name="Colorful List Accent 1" w:semiHidden="0" w:uiPriority="72" w:unhideWhenUsed="0"/>
-    <w:lsdException w:name="Colorful Grid Accent 1" w:semiHidden="0" w:uiPriority="73" w:unhideWhenUsed="0"/>
-    <w:lsdException w:name="Light Shading Accent 2" w:semiHidden="0" w:uiPriority="60" w:unhideWhenUsed="0"/>
-    <w:lsdException w:name="Light List Accent 2" w:semiHidden="0" w:uiPriority="61" w:unhideWhenUsed="0"/>
-    <w:lsdException w:name="Light Grid Accent 2" w:semiHidden="0" w:uiPriority="62" w:unhideWhenUsed="0"/>
-    <w:lsdException w:name="Medium Shading 1 Accent 2" w:semiHidden="0" w:uiPriority="63" w:unhideWhenUsed="0"/>
-    <w:lsdException w:name="Medium Shading 2 Accent 2" w:semiHidden="0" w:uiPriority="64" w:unhideWhenUsed="0"/>
-    <w:lsdException w:name="Medium List 1 Accent 2" w:semiHidden="0" w:uiPriority="65" w:unhideWhenUsed="0"/>
-    <w:lsdException w:name="Medium List 2 Accent 2" w:semiHidden="0" w:uiPriority="66" w:unhideWhenUsed="0"/>
-    <w:lsdException w:name="Medium Grid 1 Accent 2" w:semiHidden="0" w:uiPriority="67" w:unhideWhenUsed="0"/>
-    <w:lsdException w:name="Medium Grid 2 Accent 2" w:semiHidden="0" w:uiPriority="68" w:unhideWhenUsed="0"/>
-    <w:lsdException w:name="Medium Grid 3 Accent 2" w:semiHidden="0" w:uiPriority="69" w:unhideWhenUsed="0"/>
-    <w:lsdException w:name="Dark List Accent 2" w:semiHidden="0" w:uiPriority="70" w:unhideWhenUsed="0"/>
-    <w:lsdException w:name="Colorful Shading Accent 2" w:semiHidden="0" w:uiPriority="71" w:unhideWhenUsed="0"/>
-    <w:lsdException w:name="Colorful List Accent 2" w:semiHidden="0" w:uiPriority="72" w:unhideWhenUsed="0"/>
-    <w:lsdException w:name="Colorful Grid Accent 2" w:semiHidden="0" w:uiPriority="73" w:unhideWhenUsed="0"/>
-    <w:lsdException w:name="Light Shading Accent 3" w:semiHidden="0" w:uiPriority="60" w:unhideWhenUsed="0"/>
-    <w:lsdException w:name="Light List Accent 3" w:semiHidden="0" w:uiPriority="61" w:unhideWhenUsed="0"/>
-    <w:lsdException w:name="Light Grid Accent 3" w:semiHidden="0" w:uiPriority="62" w:unhideWhenUsed="0"/>
-    <w:lsdException w:name="Medium Shading 1 Accent 3" w:semiHidden="0" w:uiPriority="63" w:unhideWhenUsed="0"/>
-    <w:lsdException w:name="Medium Shading 2 Accent 3" w:semiHidden="0" w:uiPriority="64" w:unhideWhenUsed="0"/>
-    <w:lsdException w:name="Medium List 1 Accent 3" w:semiHidden="0" w:uiPriority="65" w:unhideWhenUsed="0"/>
-    <w:lsdException w:name="Medium List 2 Accent 3" w:semiHidden="0" w:uiPriority="66" w:unhideWhenUsed="0"/>
-    <w:lsdException w:name="Medium Grid 1 Accent 3" w:semiHidden="0" w:uiPriority="67" w:unhideWhenUsed="0"/>
-    <w:lsdException w:name="Medium Grid 2 Accent 3" w:semiHidden="0" w:uiPriority="68" w:unhideWhenUsed="0"/>
-    <w:lsdException w:name="Medium Grid 3 Accent 3" w:semiHidden="0" w:uiPriority="69" w:unhideWhenUsed="0"/>
-    <w:lsdException w:name="Dark List Accent 3" w:semiHidden="0" w:uiPriority="70" w:unhideWhenUsed="0"/>
-    <w:lsdException w:name="Colorful Shading Accent 3" w:semiHidden="0" w:uiPriority="71" w:unhideWhenUsed="0"/>
-    <w:lsdException w:name="Colorful List Accent 3" w:semiHidden="0" w:uiPriority="72" w:unhideWhenUsed="0"/>
-    <w:lsdException w:name="Colorful Grid Accent 3" w:semiHidden="0" w:uiPriority="73" w:unhideWhenUsed="0"/>
-    <w:lsdException w:name="Light Shading Accent 4" w:semiHidden="0" w:uiPriority="60" w:unhideWhenUsed="0"/>
-    <w:lsdException w:name="Light List Accent 4" w:semiHidden="0" w:uiPriority="61" w:unhideWhenUsed="0"/>
-    <w:lsdException w:name="Light Grid Accent 4" w:semiHidden="0" w:uiPriority="62" w:unhideWhenUsed="0"/>
-    <w:lsdException w:name="Medium Shading 1 Accent 4" w:semiHidden="0" w:uiPriority="63" w:unhideWhenUsed="0"/>
-    <w:lsdException w:name="Medium Shading 2 Accent 4" w:semiHidden="0" w:uiPriority="64" w:unhideWhenUsed="0"/>
-    <w:lsdException w:name="Medium List 1 Accent 4" w:semiHidden="0" w:uiPriority="65" w:unhideWhenUsed="0"/>
-    <w:lsdException w:name="Medium List 2 Accent 4" w:semiHidden="0" w:uiPriority="66" w:unhideWhenUsed="0"/>
-    <w:lsdException w:name="Medium Grid 1 Accent 4" w:semiHidden="0" w:uiPriority="67" w:unhideWhenUsed="0"/>
-    <w:lsdException w:name="Medium Grid 2 Accent 4" w:semiHidden="0" w:uiPriority="68" w:unhideWhenUsed="0"/>
-    <w:lsdException w:name="Medium Grid 3 Accent 4" w:semiHidden="0" w:uiPriority="69" w:unhideWhenUsed="0"/>
-    <w:lsdException w:name="Dark List Accent 4" w:semiHidden="0" w:uiPriority="70" w:unhideWhenUsed="0"/>
-    <w:lsdException w:name="Colorful Shading Accent 4" w:semiHidden="0" w:uiPriority="71" w:unhideWhenUsed="0"/>
-    <w:lsdException w:name="Colorful List Accent 4" w:semiHidden="0" w:uiPriority="72" w:unhideWhenUsed="0"/>
-    <w:lsdException w:name="Colorful Grid Accent 4" w:semiHidden="0" w:uiPriority="73" w:unhideWhenUsed="0"/>
-    <w:lsdException w:name="Light Shading Accent 5" w:semiHidden="0" w:uiPriority="60" w:unhideWhenUsed="0"/>
-    <w:lsdException w:name="Light List Accent 5" w:semiHidden="0" w:uiPriority="61" w:unhideWhenUsed="0"/>
-    <w:lsdException w:name="Light Grid Accent 5" w:semiHidden="0" w:uiPriority="62" w:unhideWhenUsed="0"/>
-    <w:lsdException w:name="Medium Shading 1 Accent 5" w:semiHidden="0" w:uiPriority="63" w:unhideWhenUsed="0"/>
-    <w:lsdException w:name="Medium Shading 2 Accent 5" w:semiHidden="0" w:uiPriority="64" w:unhideWhenUsed="0"/>
-    <w:lsdException w:name="Medium List 1 Accent 5" w:semiHidden="0" w:uiPriority="65" w:unhideWhenUsed="0"/>
-    <w:lsdException w:name="Medium List 2 Accent 5" w:semiHidden="0" w:uiPriority="66" w:unhideWhenUsed="0"/>
-    <w:lsdException w:name="Medium Grid 1 Accent 5" w:semiHidden="0" w:uiPriority="67" w:unhideWhenUsed="0"/>
-    <w:lsdException w:name="Medium Grid 2 Accent 5" w:semiHidden="0" w:uiPriority="68" w:unhideWhenUsed="0"/>
-    <w:lsdException w:name="Medium Grid 3 Accent 5" w:semiHidden="0" w:uiPriority="69" w:unhideWhenUsed="0"/>
-    <w:lsdException w:name="Dark List Accent 5" w:semiHidden="0" w:uiPriority="70" w:unhideWhenUsed="0"/>
-    <w:lsdException w:name="Colorful Shading Accent 5" w:semiHidden="0" w:uiPriority="71" w:unhideWhenUsed="0"/>
-    <w:lsdException w:name="Colorful List Accent 5" w:semiHidden="0" w:uiPriority="72" w:unhideWhenUsed="0"/>
-    <w:lsdException w:name="Colorful Grid Accent 5" w:semiHidden="0" w:uiPriority="73" w:unhideWhenUsed="0"/>
-    <w:lsdException w:name="Light Shading Accent 6" w:semiHidden="0" w:uiPriority="60" w:unhideWhenUsed="0"/>
-    <w:lsdException w:name="Light List Accent 6" w:semiHidden="0" w:uiPriority="61" w:unhideWhenUsed="0"/>
-    <w:lsdException w:name="Light Grid Accent 6" w:semiHidden="0" w:uiPriority="62" w:unhideWhenUsed="0"/>
-    <w:lsdException w:name="Medium Shading 1 Accent 6" w:semiHidden="0" w:uiPriority="63" w:unhideWhenUsed="0"/>
-    <w:lsdException w:name="Medium Shading 2 Accent 6" w:semiHidden="0" w:uiPriority="64" w:unhideWhenUsed="0"/>
-    <w:lsdException w:name="Medium List 1 Accent 6" w:semiHidden="0" w:uiPriority="65" w:unhideWhenUsed="0"/>
-    <w:lsdException w:name="Medium List 2 Accent 6" w:semiHidden="0" w:uiPriority="66" w:unhideWhenUsed="0"/>
-    <w:lsdException w:name="Medium Grid 1 Accent 6" w:semiHidden="0" w:uiPriority="67" w:unhideWhenUsed="0"/>
-    <w:lsdException w:name="Medium Grid 2 Accent 6" w:semiHidden="0" w:uiPriority="68" w:unhideWhenUsed="0"/>
-    <w:lsdException w:name="Medium Grid 3 Accent 6" w:semiHidden="0" w:uiPriority="69" w:unhideWhenUsed="0"/>
-    <w:lsdException w:name="Dark List Accent 6" w:semiHidden="0" w:uiPriority="70" w:unhideWhenUsed="0"/>
-    <w:lsdException w:name="Colorful Shading Accent 6" w:semiHidden="0" w:uiPriority="71" w:unhideWhenUsed="0"/>
-    <w:lsdException w:name="Colorful List Accent 6" w:semiHidden="0" w:uiPriority="72" w:unhideWhenUsed="0"/>
-    <w:lsdException w:name="Colorful Grid Accent 6" w:semiHidden="0" w:uiPriority="73" w:unhideWhenUsed="0"/>
-    <w:lsdException w:name="Subtle Emphasis" w:semiHidden="0" w:uiPriority="19" w:unhideWhenUsed="0" w:qFormat="1"/>
-    <w:lsdException w:name="Intense Emphasis" w:semiHidden="0" w:uiPriority="21" w:unhideWhenUsed="0" w:qFormat="1"/>
-    <w:lsdException w:name="Subtle Reference" w:semiHidden="0" w:uiPriority="31" w:unhideWhenUsed="0" w:qFormat="1"/>
-    <w:lsdException w:name="Intense Reference" w:semiHidden="0" w:uiPriority="32" w:unhideWhenUsed="0" w:qFormat="1"/>
-    <w:lsdException w:name="Book Title" w:semiHidden="0" w:uiPriority="33" w:unhideWhenUsed="0" w:qFormat="1"/>
-    <w:lsdException w:name="Bibliography" w:uiPriority="37"/>
-    <w:lsdException w:name="TOC Heading" w:uiPriority="39" w:qFormat="1"/>
+  <w:latentStyles w:defLockedState="0" w:defUIPriority="99" w:defSemiHidden="0" w:defUnhideWhenUsed="0" w:defQFormat="0" w:count="371">
+    <w:lsdException w:name="Normal" w:uiPriority="0" w:qFormat="1"/>
+    <w:lsdException w:name="heading 1" w:uiPriority="9" w:qFormat="1"/>
+    <w:lsdException w:name="heading 2" w:semiHidden="1" w:uiPriority="9" w:unhideWhenUsed="1" w:qFormat="1"/>
+    <w:lsdException w:name="heading 3" w:semiHidden="1" w:uiPriority="9" w:unhideWhenUsed="1" w:qFormat="1"/>
+    <w:lsdException w:name="heading 4" w:semiHidden="1" w:uiPriority="9" w:unhideWhenUsed="1" w:qFormat="1"/>
+    <w:lsdException w:name="heading 5" w:semiHidden="1" w:uiPriority="9" w:unhideWhenUsed="1" w:qFormat="1"/>
+    <w:lsdException w:name="heading 6" w:semiHidden="1" w:uiPriority="9" w:unhideWhenUsed="1" w:qFormat="1"/>
+    <w:lsdException w:name="heading 7" w:semiHidden="1" w:uiPriority="9" w:unhideWhenUsed="1" w:qFormat="1"/>
+    <w:lsdException w:name="heading 8" w:semiHidden="1" w:uiPriority="9" w:unhideWhenUsed="1" w:qFormat="1"/>
+    <w:lsdException w:name="heading 9" w:semiHidden="1" w:uiPriority="9" w:unhideWhenUsed="1" w:qFormat="1"/>
+    <w:lsdException w:name="index 1" w:semiHidden="1" w:unhideWhenUsed="1"/>
+    <w:lsdException w:name="index 2" w:semiHidden="1" w:unhideWhenUsed="1"/>
+    <w:lsdException w:name="index 3" w:semiHidden="1" w:unhideWhenUsed="1"/>
+    <w:lsdException w:name="index 4" w:semiHidden="1" w:unhideWhenUsed="1"/>
+    <w:lsdException w:name="index 5" w:semiHidden="1" w:unhideWhenUsed="1"/>
+    <w:lsdException w:name="index 6" w:semiHidden="1" w:unhideWhenUsed="1"/>
+    <w:lsdException w:name="index 7" w:semiHidden="1" w:unhideWhenUsed="1"/>
+    <w:lsdException w:name="index 8" w:semiHidden="1" w:unhideWhenUsed="1"/>
+    <w:lsdException w:name="index 9" w:semiHidden="1" w:unhideWhenUsed="1"/>
+    <w:lsdException w:name="toc 1" w:semiHidden="1" w:uiPriority="39" w:unhideWhenUsed="1"/>
+    <w:lsdException w:name="toc 2" w:semiHidden="1" w:uiPriority="39" w:unhideWhenUsed="1"/>
+    <w:lsdException w:name="toc 3" w:semiHidden="1" w:uiPriority="39" w:unhideWhenUsed="1"/>
+    <w:lsdException w:name="toc 4" w:semiHidden="1" w:uiPriority="39" w:unhideWhenUsed="1"/>
+    <w:lsdException w:name="toc 5" w:semiHidden="1" w:uiPriority="39" w:unhideWhenUsed="1"/>
+    <w:lsdException w:name="toc 6" w:semiHidden="1" w:uiPriority="39" w:unhideWhenUsed="1"/>
+    <w:lsdException w:name="toc 7" w:semiHidden="1" w:uiPriority="39" w:unhideWhenUsed="1"/>
+    <w:lsdException w:name="toc 8" w:semiHidden="1" w:uiPriority="39" w:unhideWhenUsed="1"/>
+    <w:lsdException w:name="toc 9" w:semiHidden="1" w:uiPriority="39" w:unhideWhenUsed="1"/>
+    <w:lsdException w:name="Normal Indent" w:semiHidden="1" w:unhideWhenUsed="1"/>
+    <w:lsdException w:name="footnote text" w:semiHidden="1" w:unhideWhenUsed="1"/>
+    <w:lsdException w:name="annotation text" w:semiHidden="1" w:unhideWhenUsed="1"/>
+    <w:lsdException w:name="header" w:semiHidden="1" w:unhideWhenUsed="1"/>
+    <w:lsdException w:name="footer" w:semiHidden="1" w:unhideWhenUsed="1"/>
+    <w:lsdException w:name="index heading" w:semiHidden="1" w:unhideWhenUsed="1"/>
+    <w:lsdException w:name="caption" w:semiHidden="1" w:uiPriority="35" w:unhideWhenUsed="1" w:qFormat="1"/>
+    <w:lsdException w:name="table of figures" w:semiHidden="1" w:unhideWhenUsed="1"/>
+    <w:lsdException w:name="envelope address" w:semiHidden="1" w:unhideWhenUsed="1"/>
+    <w:lsdException w:name="envelope return" w:semiHidden="1" w:unhideWhenUsed="1"/>
+    <w:lsdException w:name="footnote reference" w:semiHidden="1" w:unhideWhenUsed="1"/>
+    <w:lsdException w:name="annotation reference" w:semiHidden="1" w:unhideWhenUsed="1"/>
+    <w:lsdException w:name="line number" w:semiHidden="1" w:unhideWhenUsed="1"/>
+    <w:lsdException w:name="page number" w:semiHidden="1" w:unhideWhenUsed="1"/>
+    <w:lsdException w:name="endnote reference" w:semiHidden="1" w:unhideWhenUsed="1"/>
+    <w:lsdException w:name="endnote text" w:semiHidden="1" w:unhideWhenUsed="1"/>
+    <w:lsdException w:name="table of authorities" w:semiHidden="1" w:unhideWhenUsed="1"/>
+    <w:lsdException w:name="macro" w:semiHidden="1" w:unhideWhenUsed="1"/>
+    <w:lsdException w:name="toa heading" w:semiHidden="1" w:unhideWhenUsed="1"/>
+    <w:lsdException w:name="List" w:semiHidden="1" w:unhideWhenUsed="1"/>
+    <w:lsdException w:name="List Bullet" w:semiHidden="1" w:unhideWhenUsed="1"/>
+    <w:lsdException w:name="List Number" w:semiHidden="1" w:unhideWhenUsed="1"/>
+    <w:lsdException w:name="List 2" w:semiHidden="1" w:unhideWhenUsed="1"/>
+    <w:lsdException w:name="List 3" w:semiHidden="1" w:unhideWhenUsed="1"/>
+    <w:lsdException w:name="List 4" w:semiHidden="1" w:unhideWhenUsed="1"/>
+    <w:lsdException w:name="List 5" w:semiHidden="1" w:unhideWhenUsed="1"/>
+    <w:lsdException w:name="List Bullet 2" w:semiHidden="1" w:unhideWhenUsed="1"/>
+    <w:lsdException w:name="List Bullet 3" w:semiHidden="1" w:unhideWhenUsed="1"/>
+    <w:lsdException w:name="List Bullet 4" w:semiHidden="1" w:unhideWhenUsed="1"/>
+    <w:lsdException w:name="List Bullet 5" w:semiHidden="1" w:unhideWhenUsed="1"/>
+    <w:lsdException w:name="List Number 2" w:semiHidden="1" w:unhideWhenUsed="1"/>
+    <w:lsdException w:name="List Number 3" w:semiHidden="1" w:unhideWhenUsed="1"/>
+    <w:lsdException w:name="List Number 4" w:semiHidden="1" w:unhideWhenUsed="1"/>
+    <w:lsdException w:name="List Number 5" w:semiHidden="1" w:unhideWhenUsed="1"/>
+    <w:lsdException w:name="Title" w:uiPriority="10" w:qFormat="1"/>
+    <w:lsdException w:name="Closing" w:semiHidden="1" w:unhideWhenUsed="1"/>
+    <w:lsdException w:name="Signature" w:semiHidden="1" w:unhideWhenUsed="1"/>
+    <w:lsdException w:name="Default Paragraph Font" w:semiHidden="1" w:uiPriority="1" w:unhideWhenUsed="1"/>
+    <w:lsdException w:name="Body Text" w:semiHidden="1" w:unhideWhenUsed="1"/>
+    <w:lsdException w:name="Body Text Indent" w:semiHidden="1" w:unhideWhenUsed="1"/>
+    <w:lsdException w:name="List Continue" w:semiHidden="1" w:unhideWhenUsed="1"/>
+    <w:lsdException w:name="List Continue 2" w:semiHidden="1" w:unhideWhenUsed="1"/>
+    <w:lsdException w:name="List Continue 3" w:semiHidden="1" w:unhideWhenUsed="1"/>
+    <w:lsdException w:name="List Continue 4" w:semiHidden="1" w:unhideWhenUsed="1"/>
+    <w:lsdException w:name="List Continue 5" w:semiHidden="1" w:unhideWhenUsed="1"/>
+    <w:lsdException w:name="Message Header" w:semiHidden="1" w:unhideWhenUsed="1"/>
+    <w:lsdException w:name="Subtitle" w:uiPriority="11" w:qFormat="1"/>
+    <w:lsdException w:name="Salutation" w:semiHidden="1" w:unhideWhenUsed="1"/>
+    <w:lsdException w:name="Date" w:semiHidden="1" w:unhideWhenUsed="1"/>
+    <w:lsdException w:name="Body Text First Indent" w:semiHidden="1" w:unhideWhenUsed="1"/>
+    <w:lsdException w:name="Body Text First Indent 2" w:semiHidden="1" w:unhideWhenUsed="1"/>
+    <w:lsdException w:name="Note Heading" w:semiHidden="1" w:unhideWhenUsed="1"/>
+    <w:lsdException w:name="Body Text 2" w:semiHidden="1" w:unhideWhenUsed="1"/>
+    <w:lsdException w:name="Body Text 3" w:semiHidden="1" w:unhideWhenUsed="1"/>
+    <w:lsdException w:name="Body Text Indent 2" w:semiHidden="1" w:unhideWhenUsed="1"/>
+    <w:lsdException w:name="Body Text Indent 3" w:semiHidden="1" w:unhideWhenUsed="1"/>
+    <w:lsdException w:name="Block Text" w:semiHidden="1" w:unhideWhenUsed="1"/>
+    <w:lsdException w:name="Hyperlink" w:semiHidden="1" w:unhideWhenUsed="1"/>
+    <w:lsdException w:name="FollowedHyperlink" w:semiHidden="1" w:unhideWhenUsed="1"/>
+    <w:lsdException w:name="Strong" w:uiPriority="22" w:qFormat="1"/>
+    <w:lsdException w:name="Emphasis" w:uiPriority="20" w:qFormat="1"/>
+    <w:lsdException w:name="Document Map" w:semiHidden="1" w:unhideWhenUsed="1"/>
+    <w:lsdException w:name="Plain Text" w:semiHidden="1" w:unhideWhenUsed="1"/>
+    <w:lsdException w:name="E-mail Signature" w:semiHidden="1" w:unhideWhenUsed="1"/>
+    <w:lsdException w:name="HTML Top of Form" w:semiHidden="1" w:unhideWhenUsed="1"/>
+    <w:lsdException w:name="HTML Bottom of Form" w:semiHidden="1" w:unhideWhenUsed="1"/>
+    <w:lsdException w:name="Normal (Web)" w:semiHidden="1" w:unhideWhenUsed="1"/>
+    <w:lsdException w:name="HTML Acronym" w:semiHidden="1" w:unhideWhenUsed="1"/>
+    <w:lsdException w:name="HTML Address" w:semiHidden="1" w:unhideWhenUsed="1"/>
+    <w:lsdException w:name="HTML Cite" w:semiHidden="1" w:unhideWhenUsed="1"/>
+    <w:lsdException w:name="HTML Code" w:semiHidden="1" w:unhideWhenUsed="1"/>
+    <w:lsdException w:name="HTML Definition" w:semiHidden="1" w:unhideWhenUsed="1"/>
+    <w:lsdException w:name="HTML Keyboard" w:semiHidden="1" w:unhideWhenUsed="1"/>
+    <w:lsdException w:name="HTML Preformatted" w:semiHidden="1" w:unhideWhenUsed="1"/>
+    <w:lsdException w:name="HTML Sample" w:semiHidden="1" w:unhideWhenUsed="1"/>
+    <w:lsdException w:name="HTML Typewriter" w:semiHidden="1" w:unhideWhenUsed="1"/>
+    <w:lsdException w:name="HTML Variable" w:semiHidden="1" w:unhideWhenUsed="1"/>
+    <w:lsdException w:name="Normal Table" w:semiHidden="1" w:unhideWhenUsed="1"/>
+    <w:lsdException w:name="annotation subject" w:semiHidden="1" w:unhideWhenUsed="1"/>
+    <w:lsdException w:name="No List" w:semiHidden="1" w:unhideWhenUsed="1"/>
+    <w:lsdException w:name="Outline List 1" w:semiHidden="1" w:unhideWhenUsed="1"/>
+    <w:lsdException w:name="Outline List 2" w:semiHidden="1" w:unhideWhenUsed="1"/>
+    <w:lsdException w:name="Outline List 3" w:semiHidden="1" w:unhideWhenUsed="1"/>
+    <w:lsdException w:name="Table Simple 1" w:semiHidden="1" w:unhideWhenUsed="1"/>
+    <w:lsdException w:name="Table Simple 2" w:semiHidden="1" w:unhideWhenUsed="1"/>
+    <w:lsdException w:name="Table Simple 3" w:semiHidden="1" w:unhideWhenUsed="1"/>
+    <w:lsdException w:name="Table Classic 1" w:semiHidden="1" w:unhideWhenUsed="1"/>
+    <w:lsdException w:name="Table Classic 2" w:semiHidden="1" w:unhideWhenUsed="1"/>
+    <w:lsdException w:name="Table Classic 3" w:semiHidden="1" w:unhideWhenUsed="1"/>
+    <w:lsdException w:name="Table Classic 4" w:semiHidden="1" w:unhideWhenUsed="1"/>
+    <w:lsdException w:name="Table Colorful 1" w:semiHidden="1" w:unhideWhenUsed="1"/>
+    <w:lsdException w:name="Table Colorful 2" w:semiHidden="1" w:unhideWhenUsed="1"/>
+    <w:lsdException w:name="Table Colorful 3" w:semiHidden="1" w:unhideWhenUsed="1"/>
+    <w:lsdException w:name="Table Columns 1" w:semiHidden="1" w:unhideWhenUsed="1"/>
+    <w:lsdException w:name="Table Columns 2" w:semiHidden="1" w:unhideWhenUsed="1"/>
+    <w:lsdException w:name="Table Columns 3" w:semiHidden="1" w:unhideWhenUsed="1"/>
+    <w:lsdException w:name="Table Columns 4" w:semiHidden="1" w:unhideWhenUsed="1"/>
+    <w:lsdException w:name="Table Columns 5" w:semiHidden="1" w:unhideWhenUsed="1"/>
+    <w:lsdException w:name="Table Grid 1" w:semiHidden="1" w:unhideWhenUsed="1"/>
+    <w:lsdException w:name="Table Grid 2" w:semiHidden="1" w:unhideWhenUsed="1"/>
+    <w:lsdException w:name="Table Grid 3" w:semiHidden="1" w:unhideWhenUsed="1"/>
+    <w:lsdException w:name="Table Grid 4" w:semiHidden="1" w:unhideWhenUsed="1"/>
+    <w:lsdException w:name="Table Grid 5" w:semiHidden="1" w:unhideWhenUsed="1"/>
+    <w:lsdException w:name="Table Grid 6" w:semiHidden="1" w:unhideWhenUsed="1"/>
+    <w:lsdException w:name="Table Grid 7" w:semiHidden="1" w:unhideWhenUsed="1"/>
+    <w:lsdException w:name="Table Grid 8" w:semiHidden="1" w:unhideWhenUsed="1"/>
+    <w:lsdException w:name="Table List 1" w:semiHidden="1" w:unhideWhenUsed="1"/>
+    <w:lsdException w:name="Table List 2" w:semiHidden="1" w:unhideWhenUsed="1"/>
+    <w:lsdException w:name="Table List 3" w:semiHidden="1" w:unhideWhenUsed="1"/>
+    <w:lsdException w:name="Table List 4" w:semiHidden="1" w:unhideWhenUsed="1"/>
+    <w:lsdException w:name="Table List 5" w:semiHidden="1" w:unhideWhenUsed="1"/>
+    <w:lsdException w:name="Table List 6" w:semiHidden="1" w:unhideWhenUsed="1"/>
+    <w:lsdException w:name="Table List 7" w:semiHidden="1" w:unhideWhenUsed="1"/>
+    <w:lsdException w:name="Table List 8" w:semiHidden="1" w:unhideWhenUsed="1"/>
+    <w:lsdException w:name="Table 3D effects 1" w:semiHidden="1" w:unhideWhenUsed="1"/>
+    <w:lsdException w:name="Table 3D effects 2" w:semiHidden="1" w:unhideWhenUsed="1"/>
+    <w:lsdException w:name="Table 3D effects 3" w:semiHidden="1" w:unhideWhenUsed="1"/>
+    <w:lsdException w:name="Table Contemporary" w:semiHidden="1" w:unhideWhenUsed="1"/>
+    <w:lsdException w:name="Table Elegant" w:semiHidden="1" w:unhideWhenUsed="1"/>
+    <w:lsdException w:name="Table Professional" w:semiHidden="1" w:unhideWhenUsed="1"/>
+    <w:lsdException w:name="Table Subtle 1" w:semiHidden="1" w:unhideWhenUsed="1"/>
+    <w:lsdException w:name="Table Subtle 2" w:semiHidden="1" w:unhideWhenUsed="1"/>
+    <w:lsdException w:name="Table Web 1" w:semiHidden="1" w:unhideWhenUsed="1"/>
+    <w:lsdException w:name="Table Web 2" w:semiHidden="1" w:unhideWhenUsed="1"/>
+    <w:lsdException w:name="Table Web 3" w:semiHidden="1" w:unhideWhenUsed="1"/>
+    <w:lsdException w:name="Balloon Text" w:semiHidden="1" w:unhideWhenUsed="1"/>
+    <w:lsdException w:name="Table Grid" w:uiPriority="59"/>
+    <w:lsdException w:name="Table Theme" w:semiHidden="1" w:unhideWhenUsed="1"/>
+    <w:lsdException w:name="Placeholder Text" w:semiHidden="1"/>
+    <w:lsdException w:name="No Spacing" w:uiPriority="1" w:qFormat="1"/>
+    <w:lsdException w:name="Light Shading" w:uiPriority="60"/>
+    <w:lsdException w:name="Light List" w:uiPriority="61"/>
+    <w:lsdException w:name="Light Grid" w:uiPriority="62"/>
+    <w:lsdException w:name="Medium Shading 1" w:uiPriority="63"/>
+    <w:lsdException w:name="Medium Shading 2" w:uiPriority="64"/>
+    <w:lsdException w:name="Medium List 1" w:uiPriority="65"/>
+    <w:lsdException w:name="Medium List 2" w:uiPriority="66"/>
+    <w:lsdException w:name="Medium Grid 1" w:uiPriority="67"/>
+    <w:lsdException w:name="Medium Grid 2" w:uiPriority="68"/>
+    <w:lsdException w:name="Medium Grid 3" w:uiPriority="69"/>
+    <w:lsdException w:name="Dark List" w:uiPriority="70"/>
+    <w:lsdException w:name="Colorful Shading" w:uiPriority="71"/>
+    <w:lsdException w:name="Colorful List" w:uiPriority="72"/>
+    <w:lsdException w:name="Colorful Grid" w:uiPriority="73"/>
+    <w:lsdException w:name="Light Shading Accent 1" w:uiPriority="60"/>
+    <w:lsdException w:name="Light List Accent 1" w:uiPriority="61"/>
+    <w:lsdException w:name="Light Grid Accent 1" w:uiPriority="62"/>
+    <w:lsdException w:name="Medium Shading 1 Accent 1" w:uiPriority="63"/>
+    <w:lsdException w:name="Medium Shading 2 Accent 1" w:uiPriority="64"/>
+    <w:lsdException w:name="Medium List 1 Accent 1" w:uiPriority="65"/>
+    <w:lsdException w:name="Revision" w:semiHidden="1"/>
+    <w:lsdException w:name="List Paragraph" w:uiPriority="34" w:qFormat="1"/>
+    <w:lsdException w:name="Quote" w:uiPriority="29" w:qFormat="1"/>
+    <w:lsdException w:name="Intense Quote" w:uiPriority="30" w:qFormat="1"/>
+    <w:lsdException w:name="Medium List 2 Accent 1" w:uiPriority="66"/>
+    <w:lsdException w:name="Medium Grid 1 Accent 1" w:uiPriority="67"/>
+    <w:lsdException w:name="Medium Grid 2 Accent 1" w:uiPriority="68"/>
+    <w:lsdException w:name="Medium Grid 3 Accent 1" w:uiPriority="69"/>
+    <w:lsdException w:name="Dark List Accent 1" w:uiPriority="70"/>
+    <w:lsdException w:name="Colorful Shading Accent 1" w:uiPriority="71"/>
+    <w:lsdException w:name="Colorful List Accent 1" w:uiPriority="72"/>
+    <w:lsdException w:name="Colorful Grid Accent 1" w:uiPriority="73"/>
+    <w:lsdException w:name="Light Shading Accent 2" w:uiPriority="60"/>
+    <w:lsdException w:name="Light List Accent 2" w:uiPriority="61"/>
+    <w:lsdException w:name="Light Grid Accent 2" w:uiPriority="62"/>
+    <w:lsdException w:name="Medium Shading 1 Accent 2" w:uiPriority="63"/>
+    <w:lsdException w:name="Medium Shading 2 Accent 2" w:uiPriority="64"/>
+    <w:lsdException w:name="Medium List 1 Accent 2" w:uiPriority="65"/>
+    <w:lsdException w:name="Medium List 2 Accent 2" w:uiPriority="66"/>
+    <w:lsdException w:name="Medium Grid 1 Accent 2" w:uiPriority="67"/>
+    <w:lsdException w:name="Medium Grid 2 Accent 2" w:uiPriority="68"/>
+    <w:lsdException w:name="Medium Grid 3 Accent 2" w:uiPriority="69"/>
+    <w:lsdException w:name="Dark List Accent 2" w:uiPriority="70"/>
+    <w:lsdException w:name="Colorful Shading Accent 2" w:uiPriority="71"/>
+    <w:lsdException w:name="Colorful List Accent 2" w:uiPriority="72"/>
+    <w:lsdException w:name="Colorful Grid Accent 2" w:uiPriority="73"/>
+    <w:lsdException w:name="Light Shading Accent 3" w:uiPriority="60"/>
+    <w:lsdException w:name="Light List Accent 3" w:uiPriority="61"/>
+    <w:lsdException w:name="Light Grid Accent 3" w:uiPriority="62"/>
+    <w:lsdException w:name="Medium Shading 1 Accent 3" w:uiPriority="63"/>
+    <w:lsdException w:name="Medium Shading 2 Accent 3" w:uiPriority="64"/>
+    <w:lsdException w:name="Medium List 1 Accent 3" w:uiPriority="65"/>
+    <w:lsdException w:name="Medium List 2 Accent 3" w:uiPriority="66"/>
+    <w:lsdException w:name="Medium Grid 1 Accent 3" w:uiPriority="67"/>
+    <w:lsdException w:name="Medium Grid 2 Accent 3" w:uiPriority="68"/>
+    <w:lsdException w:name="Medium Grid 3 Accent 3" w:uiPriority="69"/>
+    <w:lsdException w:name="Dark List Accent 3" w:uiPriority="70"/>
+    <w:lsdException w:name="Colorful Shading Accent 3" w:uiPriority="71"/>
+    <w:lsdException w:name="Colorful List Accent 3" w:uiPriority="72"/>
+    <w:lsdException w:name="Colorful Grid Accent 3" w:uiPriority="73"/>
+    <w:lsdException w:name="Light Shading Accent 4" w:uiPriority="60"/>
+    <w:lsdException w:name="Light List Accent 4" w:uiPriority="61"/>
+    <w:lsdException w:name="Light Grid Accent 4" w:uiPriority="62"/>
+    <w:lsdException w:name="Medium Shading 1 Accent 4" w:uiPriority="63"/>
+    <w:lsdException w:name="Medium Shading 2 Accent 4" w:uiPriority="64"/>
+    <w:lsdException w:name="Medium List 1 Accent 4" w:uiPriority="65"/>
+    <w:lsdException w:name="Medium List 2 Accent 4" w:uiPriority="66"/>
+    <w:lsdException w:name="Medium Grid 1 Accent 4" w:uiPriority="67"/>
+    <w:lsdException w:name="Medium Grid 2 Accent 4" w:uiPriority="68"/>
+    <w:lsdException w:name="Medium Grid 3 Accent 4" w:uiPriority="69"/>
+    <w:lsdException w:name="Dark List Accent 4" w:uiPriority="70"/>
+    <w:lsdException w:name="Colorful Shading Accent 4" w:uiPriority="71"/>
+    <w:lsdException w:name="Colorful List Accent 4" w:uiPriority="72"/>
+    <w:lsdException w:name="Colorful Grid Accent 4" w:uiPriority="73"/>
+    <w:lsdException w:name="Light Shading Accent 5" w:uiPriority="60"/>
+    <w:lsdException w:name="Light List Accent 5" w:uiPriority="61"/>
+    <w:lsdException w:name="Light Grid Accent 5" w:uiPriority="62"/>
+    <w:lsdException w:name="Medium Shading 1 Accent 5" w:uiPriority="63"/>
+    <w:lsdException w:name="Medium Shading 2 Accent 5" w:uiPriority="64"/>
+    <w:lsdException w:name="Medium List 1 Accent 5" w:uiPriority="65"/>
+    <w:lsdException w:name="Medium List 2 Accent 5" w:uiPriority="66"/>
+    <w:lsdException w:name="Medium Grid 1 Accent 5" w:uiPriority="67"/>
+    <w:lsdException w:name="Medium Grid 2 Accent 5" w:uiPriority="68"/>
+    <w:lsdException w:name="Medium Grid 3 Accent 5" w:uiPriority="69"/>
+    <w:lsdException w:name="Dark List Accent 5" w:uiPriority="70"/>
+    <w:lsdException w:name="Colorful Shading Accent 5" w:uiPriority="71"/>
+    <w:lsdException w:name="Colorful List Accent 5" w:uiPriority="72"/>
+    <w:lsdException w:name="Colorful Grid Accent 5" w:uiPriority="73"/>
+    <w:lsdException w:name="Light Shading Accent 6" w:uiPriority="60"/>
+    <w:lsdException w:name="Light List Accent 6" w:uiPriority="61"/>
+    <w:lsdException w:name="Light Grid Accent 6" w:uiPriority="62"/>
+    <w:lsdException w:name="Medium Shading 1 Accent 6" w:uiPriority="63"/>
+    <w:lsdException w:name="Medium Shading 2 Accent 6" w:uiPriority="64"/>
+    <w:lsdException w:name="Medium List 1 Accent 6" w:uiPriority="65"/>
+    <w:lsdException w:name="Medium List 2 Accent 6" w:uiPriority="66"/>
+    <w:lsdException w:name="Medium Grid 1 Accent 6" w:uiPriority="67"/>
+    <w:lsdException w:name="Medium Grid 2 Accent 6" w:uiPriority="68"/>
+    <w:lsdException w:name="Medium Grid 3 Accent 6" w:uiPriority="69"/>
+    <w:lsdException w:name="Dark List Accent 6" w:uiPriority="70"/>
+    <w:lsdException w:name="Colorful Shading Accent 6" w:uiPriority="71"/>
+    <w:lsdException w:name="Colorful List Accent 6" w:uiPriority="72"/>
+    <w:lsdException w:name="Colorful Grid Accent 6" w:uiPriority="73"/>
+    <w:lsdException w:name="Subtle Emphasis" w:uiPriority="19" w:qFormat="1"/>
+    <w:lsdException w:name="Intense Emphasis" w:uiPriority="21" w:qFormat="1"/>
+    <w:lsdException w:name="Subtle Reference" w:uiPriority="31" w:qFormat="1"/>
+    <w:lsdException w:name="Intense Reference" w:uiPriority="32" w:qFormat="1"/>
+    <w:lsdException w:name="Book Title" w:uiPriority="33" w:qFormat="1"/>
+    <w:lsdException w:name="Bibliography" w:semiHidden="1" w:uiPriority="37" w:unhideWhenUsed="1"/>
+    <w:lsdException w:name="TOC Heading" w:semiHidden="1" w:uiPriority="39" w:unhideWhenUsed="1" w:qFormat="1"/>
+    <w:lsdException w:name="Plain Table 1" w:uiPriority="41"/>
+    <w:lsdException w:name="Plain Table 2" w:uiPriority="42"/>
+    <w:lsdException w:name="Plain Table 3" w:uiPriority="43"/>
+    <w:lsdException w:name="Plain Table 4" w:uiPriority="44"/>
+    <w:lsdException w:name="Plain Table 5" w:uiPriority="45"/>
+    <w:lsdException w:name="Grid Table Light" w:uiPriority="40"/>
+    <w:lsdException w:name="Grid Table 1 Light" w:uiPriority="46"/>
+    <w:lsdException w:name="Grid Table 2" w:uiPriority="47"/>
+    <w:lsdException w:name="Grid Table 3" w:uiPriority="48"/>
+    <w:lsdException w:name="Grid Table 4" w:uiPriority="49"/>
+    <w:lsdException w:name="Grid Table 5 Dark" w:uiPriority="50"/>
+    <w:lsdException w:name="Grid Table 6 Colorful" w:uiPriority="51"/>
+    <w:lsdException w:name="Grid Table 7 Colorful" w:uiPriority="52"/>
+    <w:lsdException w:name="Grid Table 1 Light Accent 1" w:uiPriority="46"/>
+    <w:lsdException w:name="Grid Table 2 Accent 1" w:uiPriority="47"/>
+    <w:lsdException w:name="Grid Table 3 Accent 1" w:uiPriority="48"/>
+    <w:lsdException w:name="Grid Table 4 Accent 1" w:uiPriority="49"/>
+    <w:lsdException w:name="Grid Table 5 Dark Accent 1" w:uiPriority="50"/>
+    <w:lsdException w:name="Grid Table 6 Colorful Accent 1" w:uiPriority="51"/>
+    <w:lsdException w:name="Grid Table 7 Colorful Accent 1" w:uiPriority="52"/>
+    <w:lsdException w:name="Grid Table 1 Light Accent 2" w:uiPriority="46"/>
+    <w:lsdException w:name="Grid Table 2 Accent 2" w:uiPriority="47"/>
+    <w:lsdException w:name="Grid Table 3 Accent 2" w:uiPriority="48"/>
+    <w:lsdException w:name="Grid Table 4 Accent 2" w:uiPriority="49"/>
+    <w:lsdException w:name="Grid Table 5 Dark Accent 2" w:uiPriority="50"/>
+    <w:lsdException w:name="Grid Table 6 Colorful Accent 2" w:uiPriority="51"/>
+    <w:lsdException w:name="Grid Table 7 Colorful Accent 2" w:uiPriority="52"/>
+    <w:lsdException w:name="Grid Table 1 Light Accent 3" w:uiPriority="46"/>
+    <w:lsdException w:name="Grid Table 2 Accent 3" w:uiPriority="47"/>
+    <w:lsdException w:name="Grid Table 3 Accent 3" w:uiPriority="48"/>
+    <w:lsdException w:name="Grid Table 4 Accent 3" w:uiPriority="49"/>
+    <w:lsdException w:name="Grid Table 5 Dark Accent 3" w:uiPriority="50"/>
+    <w:lsdException w:name="Grid Table 6 Colorful Accent 3" w:uiPriority="51"/>
+    <w:lsdException w:name="Grid Table 7 Colorful Accent 3" w:uiPriority="52"/>
+    <w:lsdException w:name="Grid Table 1 Light Accent 4" w:uiPriority="46"/>
+    <w:lsdException w:name="Grid Table 2 Accent 4" w:uiPriority="47"/>
+    <w:lsdException w:name="Grid Table 3 Accent 4" w:uiPriority="48"/>
+    <w:lsdException w:name="Grid Table 4 Accent 4" w:uiPriority="49"/>
+    <w:lsdException w:name="Grid Table 5 Dark Accent 4" w:uiPriority="50"/>
+    <w:lsdException w:name="Grid Table 6 Colorful Accent 4" w:uiPriority="51"/>
+    <w:lsdException w:name="Grid Table 7 Colorful Accent 4" w:uiPriority="52"/>
+    <w:lsdException w:name="Grid Table 1 Light Accent 5" w:uiPriority="46"/>
+    <w:lsdException w:name="Grid Table 2 Accent 5" w:uiPriority="47"/>
+    <w:lsdException w:name="Grid Table 3 Accent 5" w:uiPriority="48"/>
+    <w:lsdException w:name="Grid Table 4 Accent 5" w:uiPriority="49"/>
+    <w:lsdException w:name="Grid Table 5 Dark Accent 5" w:uiPriority="50"/>
+    <w:lsdException w:name="Grid Table 6 Colorful Accent 5" w:uiPriority="51"/>
+    <w:lsdException w:name="Grid Table 7 Colorful Accent 5" w:uiPriority="52"/>
+    <w:lsdException w:name="Grid Table 1 Light Accent 6" w:uiPriority="46"/>
+    <w:lsdException w:name="Grid Table 2 Accent 6" w:uiPriority="47"/>
+    <w:lsdException w:name="Grid Table 3 Accent 6" w:uiPriority="48"/>
+    <w:lsdException w:name="Grid Table 4 Accent 6" w:uiPriority="49"/>
+    <w:lsdException w:name="Grid Table 5 Dark Accent 6" w:uiPriority="50"/>
+    <w:lsdException w:name="Grid Table 6 Colorful Accent 6" w:uiPriority="51"/>
+    <w:lsdException w:name="Grid Table 7 Colorful Accent 6" w:uiPriority="52"/>
+    <w:lsdException w:name="List Table 1 Light" w:uiPriority="46"/>
+    <w:lsdException w:name="List Table 2" w:uiPriority="47"/>
+    <w:lsdException w:name="List Table 3" w:uiPriority="48"/>
+    <w:lsdException w:name="List Table 4" w:uiPriority="49"/>
+    <w:lsdException w:name="List Table 5 Dark" w:uiPriority="50"/>
+    <w:lsdException w:name="List Table 6 Colorful" w:uiPriority="51"/>
+    <w:lsdException w:name="List Table 7 Colorful" w:uiPriority="52"/>
+    <w:lsdException w:name="List Table 1 Light Accent 1" w:uiPriority="46"/>
+    <w:lsdException w:name="List Table 2 Accent 1" w:uiPriority="47"/>
+    <w:lsdException w:name="List Table 3 Accent 1" w:uiPriority="48"/>
+    <w:lsdException w:name="List Table 4 Accent 1" w:uiPriority="49"/>
+    <w:lsdException w:name="List Table 5 Dark Accent 1" w:uiPriority="50"/>
+    <w:lsdException w:name="List Table 6 Colorful Accent 1" w:uiPriority="51"/>
+    <w:lsdException w:name="List Table 7 Colorful Accent 1" w:uiPriority="52"/>
+    <w:lsdException w:name="List Table 1 Light Accent 2" w:uiPriority="46"/>
+    <w:lsdException w:name="List Table 2 Accent 2" w:uiPriority="47"/>
+    <w:lsdException w:name="List Table 3 Accent 2" w:uiPriority="48"/>
+    <w:lsdException w:name="List Table 4 Accent 2" w:uiPriority="49"/>
+    <w:lsdException w:name="List Table 5 Dark Accent 2" w:uiPriority="50"/>
+    <w:lsdException w:name="List Table 6 Colorful Accent 2" w:uiPriority="51"/>
+    <w:lsdException w:name="List Table 7 Colorful Accent 2" w:uiPriority="52"/>
+    <w:lsdException w:name="List Table 1 Light Accent 3" w:uiPriority="46"/>
+    <w:lsdException w:name="List Table 2 Accent 3" w:uiPriority="47"/>
+    <w:lsdException w:name="List Table 3 Accent 3" w:uiPriority="48"/>
+    <w:lsdException w:name="List Table 4 Accent 3" w:uiPriority="49"/>
+    <w:lsdException w:name="List Table 5 Dark Accent 3" w:uiPriority="50"/>
+    <w:lsdException w:name="List Table 6 Colorful Accent 3" w:uiPriority="51"/>
+    <w:lsdException w:name="List Table 7 Colorful Accent 3" w:uiPriority="52"/>
+    <w:lsdException w:name="List Table 1 Light Accent 4" w:uiPriority="46"/>
+    <w:lsdException w:name="List Table 2 Accent 4" w:uiPriority="47"/>
+    <w:lsdException w:name="List Table 3 Accent 4" w:uiPriority="48"/>
+    <w:lsdException w:name="List Table 4 Accent 4" w:uiPriority="49"/>
+    <w:lsdException w:name="List Table 5 Dark Accent 4" w:uiPriority="50"/>
+    <w:lsdException w:name="List Table 6 Colorful Accent 4" w:uiPriority="51"/>
+    <w:lsdException w:name="List Table 7 Colorful Accent 4" w:uiPriority="52"/>
+    <w:lsdException w:name="List Table 1 Light Accent 5" w:uiPriority="46"/>
+    <w:lsdException w:name="List Table 2 Accent 5" w:uiPriority="47"/>
+    <w:lsdException w:name="List Table 3 Accent 5" w:uiPriority="48"/>
+    <w:lsdException w:name="List Table 4 Accent 5" w:uiPriority="49"/>
+    <w:lsdException w:name="List Table 5 Dark Accent 5" w:uiPriority="50"/>
+    <w:lsdException w:name="List Table 6 Colorful Accent 5" w:uiPriority="51"/>
+    <w:lsdException w:name="List Table 7 Colorful Accent 5" w:uiPriority="52"/>
+    <w:lsdException w:name="List Table 1 Light Accent 6" w:uiPriority="46"/>
+    <w:lsdException w:name="List Table 2 Accent 6" w:uiPriority="47"/>
+    <w:lsdException w:name="List Table 3 Accent 6" w:uiPriority="48"/>
+    <w:lsdException w:name="List Table 4 Accent 6" w:uiPriority="49"/>
+    <w:lsdException w:name="List Table 5 Dark Accent 6" w:uiPriority="50"/>
+    <w:lsdException w:name="List Table 6 Colorful Accent 6" w:uiPriority="51"/>
+    <w:lsdException w:name="List Table 7 Colorful Accent 6" w:uiPriority="52"/>
   </w:latentStyles>
   <w:style w:type="paragraph" w:default="1" w:styleId="a">
     <w:name w:val="Normal"/>
@@ -6593,7 +6456,6 @@
     <w:uiPriority w:val="99"/>
     <w:semiHidden/>
     <w:unhideWhenUsed/>
-    <w:qFormat/>
     <w:tblPr>
       <w:tblInd w:w="0" w:type="dxa"/>
       <w:tblCellMar>
@@ -7134,7 +6996,7 @@
 </file>
 
 <file path=customXml/itemProps1.xml><?xml version="1.0" encoding="utf-8"?>
-<ds:datastoreItem xmlns:ds="http://schemas.openxmlformats.org/officeDocument/2006/customXml" ds:itemID="{D413DD8C-20A0-45C2-9BD1-FF393A2943E1}">
+<ds:datastoreItem xmlns:ds="http://schemas.openxmlformats.org/officeDocument/2006/customXml" ds:itemID="{A616881F-471D-4934-B13A-5647E02A819F}">
   <ds:schemaRefs>
     <ds:schemaRef ds:uri="http://schemas.openxmlformats.org/officeDocument/2006/bibliography"/>
   </ds:schemaRefs>

</xml_diff>